<commit_message>
complete the outline of the studing of github
</commit_message>
<xml_diff>
--- a/Outline/git与github学习初读.docx
+++ b/Outline/git与github学习初读.docx
@@ -7,7 +7,6 @@
         <w:spacing w:line="220" w:lineRule="atLeast"/>
         <w:jc w:val="center"/>
         <w:rPr>
-          <w:rFonts w:hint="eastAsia"/>
           <w:b/>
           <w:sz w:val="24"/>
         </w:rPr>
@@ -54,9 +53,6 @@
         </w:numPr>
         <w:spacing w:line="220" w:lineRule="atLeast"/>
         <w:ind w:firstLineChars="0"/>
-        <w:rPr>
-          <w:rFonts w:hint="eastAsia"/>
-        </w:rPr>
       </w:pPr>
       <w:r>
         <w:rPr>
@@ -70,6 +66,9 @@
         <w:pStyle w:val="a3"/>
         <w:spacing w:line="220" w:lineRule="atLeast"/>
         <w:ind w:left="360" w:firstLineChars="0" w:firstLine="0"/>
+        <w:rPr>
+          <w:rFonts w:hint="eastAsia"/>
+        </w:rPr>
       </w:pPr>
       <w:r>
         <w:rPr>
@@ -202,6 +201,1634 @@
           <w:rFonts w:hint="eastAsia"/>
         </w:rPr>
         <w:t>.</w:t>
+      </w:r>
+    </w:p>
+    <w:p>
+      <w:pPr>
+        <w:pStyle w:val="a3"/>
+        <w:numPr>
+          <w:ilvl w:val="0"/>
+          <w:numId w:val="1"/>
+        </w:numPr>
+        <w:spacing w:line="220" w:lineRule="atLeast"/>
+        <w:ind w:firstLineChars="0"/>
+        <w:rPr>
+          <w:rFonts w:hint="eastAsia"/>
+        </w:rPr>
+      </w:pPr>
+      <w:r>
+        <w:rPr>
+          <w:rFonts w:hint="eastAsia"/>
+        </w:rPr>
+        <w:t>需要了解的重点</w:t>
+      </w:r>
+    </w:p>
+    <w:p>
+      <w:pPr>
+        <w:pStyle w:val="a3"/>
+        <w:spacing w:line="220" w:lineRule="atLeast"/>
+        <w:ind w:left="360" w:firstLineChars="0" w:firstLine="0"/>
+        <w:rPr>
+          <w:rFonts w:hint="eastAsia"/>
+        </w:rPr>
+      </w:pPr>
+      <w:r>
+        <w:rPr>
+          <w:rFonts w:hint="eastAsia"/>
+        </w:rPr>
+        <w:t>. VCS</w:t>
+      </w:r>
+      <w:r>
+        <w:rPr>
+          <w:rFonts w:hint="eastAsia"/>
+        </w:rPr>
+        <w:t>的历史</w:t>
+      </w:r>
+    </w:p>
+    <w:p>
+      <w:pPr>
+        <w:pStyle w:val="a3"/>
+        <w:spacing w:line="220" w:lineRule="atLeast"/>
+        <w:ind w:left="360" w:firstLineChars="0" w:firstLine="0"/>
+        <w:rPr>
+          <w:rFonts w:hint="eastAsia"/>
+        </w:rPr>
+      </w:pPr>
+      <w:r>
+        <w:rPr>
+          <w:rFonts w:hint="eastAsia"/>
+        </w:rPr>
+        <w:t>. Git</w:t>
+      </w:r>
+      <w:r>
+        <w:rPr>
+          <w:rFonts w:hint="eastAsia"/>
+        </w:rPr>
+        <w:t>简介</w:t>
+      </w:r>
+    </w:p>
+    <w:p>
+      <w:pPr>
+        <w:pStyle w:val="a3"/>
+        <w:spacing w:line="220" w:lineRule="atLeast"/>
+        <w:ind w:left="360" w:firstLineChars="0" w:firstLine="360"/>
+        <w:rPr>
+          <w:rFonts w:hint="eastAsia"/>
+        </w:rPr>
+      </w:pPr>
+      <w:r>
+        <w:rPr>
+          <w:rFonts w:hint="eastAsia"/>
+        </w:rPr>
+        <w:t>. Git</w:t>
+      </w:r>
+      <w:r>
+        <w:rPr>
+          <w:rFonts w:hint="eastAsia"/>
+        </w:rPr>
+        <w:t>来历</w:t>
+      </w:r>
+    </w:p>
+    <w:p>
+      <w:pPr>
+        <w:pStyle w:val="a3"/>
+        <w:spacing w:line="220" w:lineRule="atLeast"/>
+        <w:ind w:left="360" w:firstLineChars="0" w:firstLine="0"/>
+        <w:rPr>
+          <w:rFonts w:hint="eastAsia"/>
+        </w:rPr>
+      </w:pPr>
+      <w:r>
+        <w:rPr>
+          <w:rFonts w:hint="eastAsia"/>
+        </w:rPr>
+        <w:tab/>
+        <w:t xml:space="preserve">    . </w:t>
+      </w:r>
+      <w:r>
+        <w:rPr>
+          <w:rFonts w:hint="eastAsia"/>
+        </w:rPr>
+        <w:t>一怒之下的天才产物</w:t>
+      </w:r>
+    </w:p>
+    <w:p>
+      <w:pPr>
+        <w:pStyle w:val="a3"/>
+        <w:spacing w:line="220" w:lineRule="atLeast"/>
+        <w:ind w:left="360" w:firstLineChars="0" w:firstLine="0"/>
+        <w:rPr>
+          <w:rFonts w:hint="eastAsia"/>
+        </w:rPr>
+      </w:pPr>
+      <w:r>
+        <w:rPr>
+          <w:rFonts w:hint="eastAsia"/>
+        </w:rPr>
+        <w:tab/>
+        <w:t>. Git</w:t>
+      </w:r>
+      <w:r>
+        <w:rPr>
+          <w:rFonts w:hint="eastAsia"/>
+        </w:rPr>
+        <w:t>特点</w:t>
+      </w:r>
+    </w:p>
+    <w:p>
+      <w:pPr>
+        <w:pStyle w:val="a3"/>
+        <w:spacing w:line="220" w:lineRule="atLeast"/>
+        <w:ind w:left="360" w:firstLineChars="300" w:firstLine="660"/>
+        <w:rPr>
+          <w:rFonts w:hint="eastAsia"/>
+        </w:rPr>
+      </w:pPr>
+      <w:r>
+        <w:rPr>
+          <w:rFonts w:hint="eastAsia"/>
+        </w:rPr>
+        <w:t xml:space="preserve">. </w:t>
+      </w:r>
+      <w:r>
+        <w:rPr>
+          <w:rFonts w:hint="eastAsia"/>
+        </w:rPr>
+        <w:t>直接记录快照不保存差异</w:t>
+      </w:r>
+    </w:p>
+    <w:p>
+      <w:pPr>
+        <w:pStyle w:val="a3"/>
+        <w:spacing w:line="220" w:lineRule="atLeast"/>
+        <w:ind w:left="360" w:firstLineChars="300" w:firstLine="660"/>
+        <w:rPr>
+          <w:rFonts w:hint="eastAsia"/>
+        </w:rPr>
+      </w:pPr>
+      <w:r>
+        <w:rPr>
+          <w:rFonts w:hint="eastAsia"/>
+        </w:rPr>
+        <w:t xml:space="preserve">. </w:t>
+      </w:r>
+      <w:r>
+        <w:rPr>
+          <w:rFonts w:hint="eastAsia"/>
+        </w:rPr>
+        <w:t>大部分操作在本地</w:t>
+      </w:r>
+    </w:p>
+    <w:p>
+      <w:pPr>
+        <w:spacing w:line="220" w:lineRule="atLeast"/>
+        <w:ind w:firstLineChars="190" w:firstLine="418"/>
+        <w:rPr>
+          <w:rFonts w:hint="eastAsia"/>
+        </w:rPr>
+      </w:pPr>
+      <w:r>
+        <w:rPr>
+          <w:rFonts w:hint="eastAsia"/>
+        </w:rPr>
+        <w:tab/>
+        <w:t>. Git</w:t>
+      </w:r>
+      <w:r>
+        <w:rPr>
+          <w:rFonts w:hint="eastAsia"/>
+        </w:rPr>
+        <w:t>的三种状态</w:t>
+      </w:r>
+    </w:p>
+    <w:p>
+      <w:pPr>
+        <w:spacing w:line="220" w:lineRule="atLeast"/>
+        <w:ind w:firstLineChars="190" w:firstLine="418"/>
+        <w:rPr>
+          <w:rFonts w:hint="eastAsia"/>
+        </w:rPr>
+      </w:pPr>
+      <w:r>
+        <w:rPr>
+          <w:rFonts w:hint="eastAsia"/>
+        </w:rPr>
+        <w:tab/>
+        <w:t xml:space="preserve">    . Modified</w:t>
+      </w:r>
+    </w:p>
+    <w:p>
+      <w:pPr>
+        <w:spacing w:line="220" w:lineRule="atLeast"/>
+        <w:ind w:firstLineChars="190" w:firstLine="418"/>
+        <w:rPr>
+          <w:rFonts w:hint="eastAsia"/>
+        </w:rPr>
+      </w:pPr>
+      <w:r>
+        <w:rPr>
+          <w:rFonts w:hint="eastAsia"/>
+        </w:rPr>
+        <w:tab/>
+        <w:t xml:space="preserve">    . Staged</w:t>
+      </w:r>
+    </w:p>
+    <w:p>
+      <w:pPr>
+        <w:spacing w:line="220" w:lineRule="atLeast"/>
+        <w:ind w:firstLineChars="190" w:firstLine="418"/>
+        <w:rPr>
+          <w:rFonts w:hint="eastAsia"/>
+        </w:rPr>
+      </w:pPr>
+      <w:r>
+        <w:rPr>
+          <w:rFonts w:hint="eastAsia"/>
+        </w:rPr>
+        <w:tab/>
+        <w:t xml:space="preserve">    . Committed</w:t>
+      </w:r>
+    </w:p>
+    <w:p>
+      <w:pPr>
+        <w:spacing w:line="220" w:lineRule="atLeast"/>
+        <w:ind w:firstLineChars="190" w:firstLine="418"/>
+        <w:rPr>
+          <w:rFonts w:hint="eastAsia"/>
+        </w:rPr>
+      </w:pPr>
+      <w:r>
+        <w:rPr>
+          <w:rFonts w:hint="eastAsia"/>
+        </w:rPr>
+        <w:t>. Git</w:t>
+      </w:r>
+      <w:r>
+        <w:rPr>
+          <w:rFonts w:hint="eastAsia"/>
+        </w:rPr>
+        <w:t>操作</w:t>
+      </w:r>
+    </w:p>
+    <w:p>
+      <w:pPr>
+        <w:spacing w:line="220" w:lineRule="atLeast"/>
+        <w:ind w:firstLineChars="190" w:firstLine="418"/>
+        <w:rPr>
+          <w:rFonts w:hint="eastAsia"/>
+        </w:rPr>
+      </w:pPr>
+      <w:r>
+        <w:rPr>
+          <w:rFonts w:hint="eastAsia"/>
+        </w:rPr>
+        <w:t xml:space="preserve">    </w:t>
+      </w:r>
+      <w:r>
+        <w:rPr>
+          <w:rFonts w:hint="eastAsia"/>
+        </w:rPr>
+        <w:t xml:space="preserve">. </w:t>
+      </w:r>
+      <w:r>
+        <w:rPr>
+          <w:rFonts w:hint="eastAsia"/>
+        </w:rPr>
+        <w:t>运行初始化</w:t>
+      </w:r>
+      <w:r>
+        <w:rPr>
+          <w:rFonts w:hint="eastAsia"/>
+        </w:rPr>
+        <w:t>:git init</w:t>
+      </w:r>
+    </w:p>
+    <w:p>
+      <w:pPr>
+        <w:spacing w:line="220" w:lineRule="atLeast"/>
+        <w:ind w:firstLineChars="190" w:firstLine="418"/>
+        <w:rPr>
+          <w:rFonts w:hint="eastAsia"/>
+        </w:rPr>
+      </w:pPr>
+      <w:r>
+        <w:rPr>
+          <w:rFonts w:hint="eastAsia"/>
+        </w:rPr>
+        <w:tab/>
+        <w:t xml:space="preserve">. </w:t>
+      </w:r>
+      <w:r>
+        <w:rPr>
+          <w:rFonts w:hint="eastAsia"/>
+        </w:rPr>
+        <w:t>从工作目录到暂存目录</w:t>
+      </w:r>
+      <w:r>
+        <w:rPr>
+          <w:rFonts w:hint="eastAsia"/>
+        </w:rPr>
+        <w:t>:</w:t>
+      </w:r>
+    </w:p>
+    <w:p>
+      <w:pPr>
+        <w:spacing w:line="220" w:lineRule="atLeast"/>
+        <w:ind w:firstLineChars="477" w:firstLine="1049"/>
+        <w:rPr>
+          <w:rFonts w:hint="eastAsia"/>
+        </w:rPr>
+      </w:pPr>
+      <w:r>
+        <w:rPr>
+          <w:rFonts w:hint="eastAsia"/>
+        </w:rPr>
+        <w:t>. git stage</w:t>
+      </w:r>
+    </w:p>
+    <w:p>
+      <w:pPr>
+        <w:spacing w:line="220" w:lineRule="atLeast"/>
+        <w:ind w:firstLineChars="477" w:firstLine="1049"/>
+        <w:rPr>
+          <w:rFonts w:hint="eastAsia"/>
+        </w:rPr>
+      </w:pPr>
+      <w:r>
+        <w:rPr>
+          <w:rFonts w:hint="eastAsia"/>
+        </w:rPr>
+        <w:t>. git add</w:t>
+      </w:r>
+    </w:p>
+    <w:p>
+      <w:pPr>
+        <w:spacing w:line="220" w:lineRule="atLeast"/>
+        <w:rPr>
+          <w:rFonts w:hint="eastAsia"/>
+        </w:rPr>
+      </w:pPr>
+      <w:r>
+        <w:rPr>
+          <w:rFonts w:hint="eastAsia"/>
+        </w:rPr>
+        <w:tab/>
+        <w:t xml:space="preserve">. </w:t>
+      </w:r>
+      <w:r>
+        <w:rPr>
+          <w:rFonts w:hint="eastAsia"/>
+        </w:rPr>
+        <w:t>从暂存目录到本地仓库</w:t>
+      </w:r>
+      <w:r>
+        <w:rPr>
+          <w:rFonts w:hint="eastAsia"/>
+        </w:rPr>
+        <w:t xml:space="preserve">: git commit </w:t>
+      </w:r>
+      <w:r>
+        <w:t>–</w:t>
+      </w:r>
+      <w:r>
+        <w:rPr>
+          <w:rFonts w:hint="eastAsia"/>
+        </w:rPr>
+        <w:t xml:space="preserve">m </w:t>
+      </w:r>
+      <w:r>
+        <w:t>“</w:t>
+      </w:r>
+      <w:r>
+        <w:rPr>
+          <w:rFonts w:hint="eastAsia"/>
+        </w:rPr>
+        <w:t>message</w:t>
+      </w:r>
+      <w:r>
+        <w:t>”</w:t>
+      </w:r>
+      <w:r>
+        <w:br w:type="page"/>
+      </w:r>
+    </w:p>
+    <w:p>
+      <w:pPr>
+        <w:spacing w:line="220" w:lineRule="atLeast"/>
+        <w:ind w:firstLine="720"/>
+        <w:rPr>
+          <w:rFonts w:hint="eastAsia"/>
+        </w:rPr>
+      </w:pPr>
+      <w:r>
+        <w:rPr>
+          <w:rFonts w:hint="eastAsia"/>
+        </w:rPr>
+        <w:lastRenderedPageBreak/>
+        <w:t xml:space="preserve">. </w:t>
+      </w:r>
+      <w:r>
+        <w:rPr>
+          <w:rFonts w:hint="eastAsia"/>
+        </w:rPr>
+        <w:t>从现有仓库克隆</w:t>
+      </w:r>
+      <w:r>
+        <w:rPr>
+          <w:rFonts w:hint="eastAsia"/>
+        </w:rPr>
+        <w:t>: git clone</w:t>
+      </w:r>
+    </w:p>
+    <w:p>
+      <w:pPr>
+        <w:spacing w:line="220" w:lineRule="atLeast"/>
+        <w:ind w:firstLine="720"/>
+        <w:rPr>
+          <w:rFonts w:hint="eastAsia"/>
+        </w:rPr>
+      </w:pPr>
+      <w:r>
+        <w:rPr>
+          <w:rFonts w:hint="eastAsia"/>
+        </w:rPr>
+        <w:t xml:space="preserve">. </w:t>
+      </w:r>
+      <w:r>
+        <w:rPr>
+          <w:rFonts w:hint="eastAsia"/>
+        </w:rPr>
+        <w:t>查看提交记录</w:t>
+      </w:r>
+      <w:r>
+        <w:rPr>
+          <w:rFonts w:hint="eastAsia"/>
+        </w:rPr>
+        <w:t>: git log</w:t>
+      </w:r>
+    </w:p>
+    <w:p>
+      <w:pPr>
+        <w:spacing w:line="220" w:lineRule="atLeast"/>
+        <w:ind w:firstLine="720"/>
+        <w:rPr>
+          <w:rFonts w:hint="eastAsia"/>
+        </w:rPr>
+      </w:pPr>
+      <w:r>
+        <w:rPr>
+          <w:rFonts w:hint="eastAsia"/>
+        </w:rPr>
+        <w:t xml:space="preserve">. </w:t>
+      </w:r>
+      <w:r>
+        <w:rPr>
+          <w:rFonts w:hint="eastAsia"/>
+        </w:rPr>
+        <w:t>查看工作目录状态</w:t>
+      </w:r>
+      <w:r>
+        <w:rPr>
+          <w:rFonts w:hint="eastAsia"/>
+        </w:rPr>
+        <w:t>: git status</w:t>
+      </w:r>
+    </w:p>
+    <w:p>
+      <w:pPr>
+        <w:spacing w:line="220" w:lineRule="atLeast"/>
+        <w:ind w:firstLine="720"/>
+        <w:rPr>
+          <w:rFonts w:hint="eastAsia"/>
+        </w:rPr>
+      </w:pPr>
+      <w:r>
+        <w:rPr>
+          <w:rFonts w:hint="eastAsia"/>
+        </w:rPr>
+        <w:t xml:space="preserve">. </w:t>
+      </w:r>
+      <w:r>
+        <w:rPr>
+          <w:rFonts w:hint="eastAsia"/>
+        </w:rPr>
+        <w:t>取消暂存</w:t>
+      </w:r>
+      <w:r>
+        <w:rPr>
+          <w:rFonts w:hint="eastAsia"/>
+        </w:rPr>
+        <w:t>:git reset HEAD &lt;filename&gt;</w:t>
+      </w:r>
+    </w:p>
+    <w:p>
+      <w:pPr>
+        <w:spacing w:line="220" w:lineRule="atLeast"/>
+        <w:ind w:firstLine="720"/>
+        <w:rPr>
+          <w:rFonts w:hint="eastAsia"/>
+        </w:rPr>
+      </w:pPr>
+      <w:r>
+        <w:rPr>
+          <w:rFonts w:hint="eastAsia"/>
+        </w:rPr>
+        <w:t xml:space="preserve">. </w:t>
+      </w:r>
+      <w:r>
+        <w:rPr>
+          <w:rFonts w:hint="eastAsia"/>
+        </w:rPr>
+        <w:t>取消修改</w:t>
+      </w:r>
+      <w:r>
+        <w:rPr>
+          <w:rFonts w:hint="eastAsia"/>
+        </w:rPr>
+        <w:t>: git checkout</w:t>
+      </w:r>
+    </w:p>
+    <w:p>
+      <w:pPr>
+        <w:spacing w:line="220" w:lineRule="atLeast"/>
+        <w:ind w:firstLine="720"/>
+        <w:rPr>
+          <w:rFonts w:hint="eastAsia"/>
+        </w:rPr>
+      </w:pPr>
+      <w:r>
+        <w:rPr>
+          <w:rFonts w:hint="eastAsia"/>
+        </w:rPr>
+        <w:t xml:space="preserve">. </w:t>
+      </w:r>
+      <w:r>
+        <w:rPr>
+          <w:rFonts w:hint="eastAsia"/>
+        </w:rPr>
+        <w:t>远端仓库</w:t>
+      </w:r>
+    </w:p>
+    <w:p>
+      <w:pPr>
+        <w:spacing w:line="220" w:lineRule="atLeast"/>
+        <w:ind w:left="720" w:firstLine="720"/>
+      </w:pPr>
+      <w:r>
+        <w:rPr>
+          <w:rFonts w:hint="eastAsia"/>
+        </w:rPr>
+        <w:t xml:space="preserve">. </w:t>
+      </w:r>
+      <w:r>
+        <w:rPr>
+          <w:rFonts w:hint="eastAsia"/>
+        </w:rPr>
+        <w:t>查看远程仓库</w:t>
+      </w:r>
+      <w:r>
+        <w:rPr>
+          <w:rFonts w:hint="eastAsia"/>
+        </w:rPr>
+        <w:t>:</w:t>
+      </w:r>
+      <w:r>
+        <w:t>git remote –v</w:t>
+      </w:r>
+    </w:p>
+    <w:p>
+      <w:pPr>
+        <w:spacing w:line="220" w:lineRule="atLeast"/>
+        <w:ind w:left="720" w:firstLine="720"/>
+        <w:rPr>
+          <w:rFonts w:hint="eastAsia"/>
+        </w:rPr>
+      </w:pPr>
+      <w:r>
+        <w:rPr>
+          <w:rFonts w:hint="eastAsia"/>
+        </w:rPr>
+        <w:t xml:space="preserve">. </w:t>
+      </w:r>
+      <w:r>
+        <w:rPr>
+          <w:rFonts w:hint="eastAsia"/>
+        </w:rPr>
+        <w:t>添加远程仓库</w:t>
+      </w:r>
+      <w:r>
+        <w:rPr>
+          <w:rFonts w:hint="eastAsia"/>
+        </w:rPr>
+        <w:t xml:space="preserve">:git remote add </w:t>
+      </w:r>
+    </w:p>
+    <w:p>
+      <w:pPr>
+        <w:spacing w:line="220" w:lineRule="atLeast"/>
+        <w:ind w:left="720" w:firstLine="720"/>
+      </w:pPr>
+      <w:r>
+        <w:rPr>
+          <w:rFonts w:hint="eastAsia"/>
+        </w:rPr>
+        <w:t xml:space="preserve">. </w:t>
+      </w:r>
+      <w:r>
+        <w:rPr>
+          <w:rFonts w:hint="eastAsia"/>
+        </w:rPr>
+        <w:t>获取远程仓库数据</w:t>
+      </w:r>
+      <w:r>
+        <w:t>git fetch</w:t>
+      </w:r>
+    </w:p>
+    <w:p>
+      <w:pPr>
+        <w:spacing w:line="220" w:lineRule="atLeast"/>
+        <w:ind w:left="720" w:firstLine="720"/>
+        <w:rPr>
+          <w:rFonts w:hint="eastAsia"/>
+        </w:rPr>
+      </w:pPr>
+      <w:r>
+        <w:rPr>
+          <w:rFonts w:hint="eastAsia"/>
+        </w:rPr>
+        <w:t xml:space="preserve">. </w:t>
+      </w:r>
+      <w:r>
+        <w:rPr>
+          <w:rFonts w:hint="eastAsia"/>
+        </w:rPr>
+        <w:t>推送数据</w:t>
+      </w:r>
+      <w:r>
+        <w:rPr>
+          <w:rFonts w:hint="eastAsia"/>
+        </w:rPr>
+        <w:t>git push</w:t>
+      </w:r>
+    </w:p>
+    <w:p>
+      <w:pPr>
+        <w:spacing w:line="220" w:lineRule="atLeast"/>
+        <w:ind w:left="720" w:firstLine="720"/>
+        <w:rPr>
+          <w:rFonts w:hint="eastAsia"/>
+        </w:rPr>
+      </w:pPr>
+      <w:r>
+        <w:rPr>
+          <w:rFonts w:hint="eastAsia"/>
+        </w:rPr>
+        <w:t xml:space="preserve">. </w:t>
+      </w:r>
+      <w:r>
+        <w:rPr>
+          <w:rFonts w:hint="eastAsia"/>
+        </w:rPr>
+        <w:t>合并本地仓库</w:t>
+      </w:r>
+      <w:r>
+        <w:rPr>
+          <w:rFonts w:hint="eastAsia"/>
+        </w:rPr>
+        <w:t>git pull</w:t>
+      </w:r>
+    </w:p>
+    <w:p>
+      <w:pPr>
+        <w:spacing w:line="220" w:lineRule="atLeast"/>
+        <w:ind w:firstLine="720"/>
+        <w:rPr>
+          <w:rFonts w:hint="eastAsia"/>
+        </w:rPr>
+      </w:pPr>
+      <w:r>
+        <w:rPr>
+          <w:rFonts w:hint="eastAsia"/>
+        </w:rPr>
+        <w:t>. tag</w:t>
+      </w:r>
+    </w:p>
+    <w:p>
+      <w:pPr>
+        <w:spacing w:line="220" w:lineRule="atLeast"/>
+        <w:ind w:left="720" w:firstLine="720"/>
+        <w:rPr>
+          <w:rFonts w:hint="eastAsia"/>
+        </w:rPr>
+      </w:pPr>
+      <w:r>
+        <w:rPr>
+          <w:rFonts w:hint="eastAsia"/>
+        </w:rPr>
+        <w:t xml:space="preserve">. </w:t>
+      </w:r>
+      <w:r>
+        <w:rPr>
+          <w:rFonts w:hint="eastAsia"/>
+        </w:rPr>
+        <w:t>添加轻量级标签</w:t>
+      </w:r>
+      <w:r>
+        <w:t>git tag &lt;tag-name&gt;</w:t>
+      </w:r>
+    </w:p>
+    <w:p>
+      <w:pPr>
+        <w:spacing w:line="220" w:lineRule="atLeast"/>
+        <w:ind w:left="720" w:firstLine="720"/>
+        <w:rPr>
+          <w:rFonts w:hint="eastAsia"/>
+        </w:rPr>
+      </w:pPr>
+      <w:r>
+        <w:rPr>
+          <w:rFonts w:hint="eastAsia"/>
+        </w:rPr>
+        <w:t xml:space="preserve">. </w:t>
+      </w:r>
+      <w:r>
+        <w:rPr>
+          <w:rFonts w:hint="eastAsia"/>
+        </w:rPr>
+        <w:t>添加含注释标签</w:t>
+      </w:r>
+      <w:r>
+        <w:rPr>
+          <w:rFonts w:hint="eastAsia"/>
+        </w:rPr>
+        <w:t xml:space="preserve">: </w:t>
+      </w:r>
+      <w:r>
+        <w:t>git tag -a &lt;tag-name&gt; -m &lt;commit&gt;</w:t>
+      </w:r>
+    </w:p>
+    <w:p>
+      <w:pPr>
+        <w:spacing w:line="220" w:lineRule="atLeast"/>
+        <w:ind w:left="720" w:firstLine="720"/>
+        <w:rPr>
+          <w:rFonts w:hint="eastAsia"/>
+        </w:rPr>
+      </w:pPr>
+      <w:r>
+        <w:rPr>
+          <w:rFonts w:hint="eastAsia"/>
+        </w:rPr>
+        <w:t xml:space="preserve">. </w:t>
+      </w:r>
+      <w:r>
+        <w:rPr>
+          <w:rFonts w:hint="eastAsia"/>
+        </w:rPr>
+        <w:t>签署标签</w:t>
+      </w:r>
+      <w:r>
+        <w:rPr>
+          <w:rFonts w:hint="eastAsia"/>
+        </w:rPr>
+        <w:t xml:space="preserve">: </w:t>
+      </w:r>
+      <w:r>
+        <w:t>git tag -s &lt;tag-name&gt; -m &lt;commit&gt;</w:t>
+      </w:r>
+    </w:p>
+    <w:p>
+      <w:pPr>
+        <w:spacing w:line="220" w:lineRule="atLeast"/>
+        <w:ind w:left="720" w:firstLine="720"/>
+        <w:rPr>
+          <w:rFonts w:hint="eastAsia"/>
+        </w:rPr>
+      </w:pPr>
+      <w:r>
+        <w:rPr>
+          <w:rFonts w:hint="eastAsia"/>
+        </w:rPr>
+        <w:t xml:space="preserve">. </w:t>
+      </w:r>
+      <w:r>
+        <w:rPr>
+          <w:rFonts w:hint="eastAsia"/>
+        </w:rPr>
+        <w:t>查看标签</w:t>
+      </w:r>
+      <w:r>
+        <w:rPr>
+          <w:rFonts w:hint="eastAsia"/>
+        </w:rPr>
+        <w:t xml:space="preserve">: </w:t>
+      </w:r>
+      <w:r>
+        <w:t>git tag</w:t>
+      </w:r>
+    </w:p>
+    <w:p>
+      <w:pPr>
+        <w:spacing w:line="220" w:lineRule="atLeast"/>
+        <w:ind w:left="720" w:firstLine="720"/>
+        <w:rPr>
+          <w:rFonts w:hint="eastAsia"/>
+        </w:rPr>
+      </w:pPr>
+      <w:r>
+        <w:rPr>
+          <w:rFonts w:hint="eastAsia"/>
+        </w:rPr>
+        <w:t xml:space="preserve">. </w:t>
+      </w:r>
+      <w:r>
+        <w:rPr>
+          <w:rFonts w:hint="eastAsia"/>
+        </w:rPr>
+        <w:t>分享推送标签</w:t>
+      </w:r>
+      <w:r>
+        <w:rPr>
+          <w:rFonts w:hint="eastAsia"/>
+        </w:rPr>
+        <w:t>:</w:t>
+      </w:r>
+      <w:r>
+        <w:t xml:space="preserve"> git push origin </w:t>
+      </w:r>
+      <w:r>
+        <w:t>–</w:t>
+      </w:r>
+      <w:r>
+        <w:t>tags</w:t>
+      </w:r>
+    </w:p>
+    <w:p>
+      <w:pPr>
+        <w:spacing w:line="220" w:lineRule="atLeast"/>
+        <w:ind w:firstLineChars="327" w:firstLine="719"/>
+        <w:rPr>
+          <w:rFonts w:hint="eastAsia"/>
+        </w:rPr>
+      </w:pPr>
+      <w:r>
+        <w:rPr>
+          <w:rFonts w:hint="eastAsia"/>
+        </w:rPr>
+        <w:t>. branch</w:t>
+      </w:r>
+    </w:p>
+    <w:p>
+      <w:pPr>
+        <w:spacing w:line="220" w:lineRule="atLeast"/>
+        <w:ind w:left="720" w:firstLine="720"/>
+        <w:rPr>
+          <w:rFonts w:hint="eastAsia"/>
+        </w:rPr>
+      </w:pPr>
+      <w:r>
+        <w:rPr>
+          <w:rFonts w:hint="eastAsia"/>
+        </w:rPr>
+        <w:t xml:space="preserve">. </w:t>
+      </w:r>
+      <w:r>
+        <w:rPr>
+          <w:rFonts w:hint="eastAsia"/>
+        </w:rPr>
+        <w:t>创建分支</w:t>
+      </w:r>
+      <w:r>
+        <w:rPr>
+          <w:rFonts w:hint="eastAsia"/>
+        </w:rPr>
+        <w:t>:</w:t>
+      </w:r>
+      <w:r>
+        <w:t xml:space="preserve"> git branch</w:t>
+      </w:r>
+      <w:r>
+        <w:rPr>
+          <w:rFonts w:hint="eastAsia"/>
+        </w:rPr>
+        <w:t xml:space="preserve"> testing</w:t>
+      </w:r>
+    </w:p>
+    <w:p>
+      <w:pPr>
+        <w:spacing w:line="220" w:lineRule="atLeast"/>
+        <w:ind w:left="720" w:firstLine="720"/>
+        <w:rPr>
+          <w:rFonts w:hint="eastAsia"/>
+        </w:rPr>
+      </w:pPr>
+      <w:r>
+        <w:rPr>
+          <w:rFonts w:hint="eastAsia"/>
+        </w:rPr>
+        <w:t xml:space="preserve">. </w:t>
+      </w:r>
+      <w:r>
+        <w:rPr>
+          <w:rFonts w:hint="eastAsia"/>
+        </w:rPr>
+        <w:t>切换到其他分支</w:t>
+      </w:r>
+      <w:r>
+        <w:rPr>
+          <w:rFonts w:hint="eastAsia"/>
+        </w:rPr>
+        <w:t>:</w:t>
+      </w:r>
+      <w:r>
+        <w:t xml:space="preserve"> git checkout testing</w:t>
+      </w:r>
+    </w:p>
+    <w:p>
+      <w:pPr>
+        <w:spacing w:line="220" w:lineRule="atLeast"/>
+        <w:ind w:left="720" w:firstLine="720"/>
+        <w:rPr>
+          <w:rFonts w:hint="eastAsia"/>
+        </w:rPr>
+      </w:pPr>
+      <w:r>
+        <w:rPr>
+          <w:rFonts w:hint="eastAsia"/>
+        </w:rPr>
+        <w:t xml:space="preserve">. </w:t>
+      </w:r>
+      <w:r>
+        <w:rPr>
+          <w:rFonts w:hint="eastAsia"/>
+        </w:rPr>
+        <w:t>分支合并</w:t>
+      </w:r>
+      <w:r>
+        <w:rPr>
+          <w:rFonts w:hint="eastAsia"/>
+        </w:rPr>
+        <w:t xml:space="preserve">:git merge </w:t>
+      </w:r>
+      <w:r>
+        <w:rPr>
+          <w:rFonts w:hint="eastAsia"/>
+        </w:rPr>
+        <w:t>testing</w:t>
+      </w:r>
+    </w:p>
+    <w:p>
+      <w:pPr>
+        <w:spacing w:line="220" w:lineRule="atLeast"/>
+        <w:rPr>
+          <w:rFonts w:hint="eastAsia"/>
+        </w:rPr>
+      </w:pPr>
+      <w:r>
+        <w:rPr>
+          <w:rFonts w:hint="eastAsia"/>
+        </w:rPr>
+        <w:t xml:space="preserve">     </w:t>
+      </w:r>
+      <w:r>
+        <w:rPr>
+          <w:rFonts w:hint="eastAsia"/>
+        </w:rPr>
+        <w:tab/>
+      </w:r>
+      <w:r>
+        <w:rPr>
+          <w:rFonts w:hint="eastAsia"/>
+        </w:rPr>
+        <w:tab/>
+      </w:r>
+      <w:r>
+        <w:rPr>
+          <w:rFonts w:hint="eastAsia"/>
+        </w:rPr>
+        <w:t xml:space="preserve">. </w:t>
+      </w:r>
+      <w:r>
+        <w:rPr>
+          <w:rFonts w:hint="eastAsia"/>
+        </w:rPr>
+        <w:t>列举分支</w:t>
+      </w:r>
+      <w:r>
+        <w:rPr>
+          <w:rFonts w:hint="eastAsia"/>
+        </w:rPr>
+        <w:t>:git branch</w:t>
+      </w:r>
+    </w:p>
+    <w:p>
+      <w:pPr>
+        <w:spacing w:line="220" w:lineRule="atLeast"/>
+        <w:ind w:left="720" w:firstLine="720"/>
+        <w:rPr>
+          <w:rFonts w:hint="eastAsia"/>
+        </w:rPr>
+      </w:pPr>
+      <w:r>
+        <w:rPr>
+          <w:rFonts w:hint="eastAsia"/>
+        </w:rPr>
+        <w:t xml:space="preserve">. </w:t>
+      </w:r>
+      <w:r>
+        <w:rPr>
+          <w:rFonts w:hint="eastAsia"/>
+        </w:rPr>
+        <w:t>推送本地分支</w:t>
+      </w:r>
+      <w:r>
+        <w:rPr>
+          <w:rFonts w:hint="eastAsia"/>
+        </w:rPr>
+        <w:t>:</w:t>
+      </w:r>
+      <w:r>
+        <w:t xml:space="preserve"> git push &lt;remote-name&gt; &lt;branch-name&gt;</w:t>
+      </w:r>
+    </w:p>
+    <w:p>
+      <w:pPr>
+        <w:spacing w:line="220" w:lineRule="atLeast"/>
+        <w:ind w:left="720" w:firstLine="720"/>
+        <w:rPr>
+          <w:rFonts w:hint="eastAsia"/>
+        </w:rPr>
+      </w:pPr>
+      <w:r>
+        <w:rPr>
+          <w:rFonts w:hint="eastAsia"/>
+        </w:rPr>
+        <w:t xml:space="preserve">. </w:t>
+      </w:r>
+      <w:r>
+        <w:rPr>
+          <w:rFonts w:hint="eastAsia"/>
+        </w:rPr>
+        <w:t>删除分支</w:t>
+      </w:r>
+      <w:r>
+        <w:rPr>
+          <w:rFonts w:hint="eastAsia"/>
+        </w:rPr>
+        <w:t xml:space="preserve">: git push &lt;remote&gt; </w:t>
+      </w:r>
+      <w:r>
+        <w:t>:&lt;</w:t>
+      </w:r>
+      <w:r>
+        <w:rPr>
+          <w:rFonts w:hint="eastAsia"/>
+        </w:rPr>
+        <w:t>branch</w:t>
+      </w:r>
+      <w:r>
+        <w:t>&gt;</w:t>
+      </w:r>
+    </w:p>
+    <w:p>
+      <w:pPr>
+        <w:spacing w:line="220" w:lineRule="atLeast"/>
+        <w:ind w:firstLineChars="327" w:firstLine="719"/>
+        <w:rPr>
+          <w:rFonts w:hint="eastAsia"/>
+        </w:rPr>
+      </w:pPr>
+      <w:r>
+        <w:rPr>
+          <w:rFonts w:hint="eastAsia"/>
+        </w:rPr>
+        <w:lastRenderedPageBreak/>
+        <w:t xml:space="preserve">. </w:t>
+      </w:r>
+      <w:r>
+        <w:rPr>
+          <w:rFonts w:hint="eastAsia"/>
+        </w:rPr>
+        <w:t>分支衍合</w:t>
+      </w:r>
+    </w:p>
+    <w:p>
+      <w:pPr>
+        <w:spacing w:line="220" w:lineRule="atLeast"/>
+        <w:rPr>
+          <w:rFonts w:hint="eastAsia"/>
+        </w:rPr>
+      </w:pPr>
+      <w:r>
+        <w:rPr>
+          <w:rFonts w:hint="eastAsia"/>
+        </w:rPr>
+        <w:t xml:space="preserve">     </w:t>
+      </w:r>
+      <w:r>
+        <w:rPr>
+          <w:rFonts w:hint="eastAsia"/>
+        </w:rPr>
+        <w:tab/>
+      </w:r>
+      <w:r>
+        <w:rPr>
+          <w:rFonts w:hint="eastAsia"/>
+        </w:rPr>
+        <w:tab/>
+      </w:r>
+      <w:r>
+        <w:rPr>
+          <w:rFonts w:hint="eastAsia"/>
+        </w:rPr>
+        <w:t>. git checkout + git rebase</w:t>
+      </w:r>
+    </w:p>
+    <w:p>
+      <w:pPr>
+        <w:spacing w:line="220" w:lineRule="atLeast"/>
+        <w:ind w:firstLineChars="190" w:firstLine="418"/>
+        <w:rPr>
+          <w:rFonts w:hint="eastAsia"/>
+        </w:rPr>
+      </w:pPr>
+      <w:r>
+        <w:rPr>
+          <w:rFonts w:hint="eastAsia"/>
+        </w:rPr>
+        <w:t>. Git</w:t>
+      </w:r>
+      <w:r>
+        <w:rPr>
+          <w:rFonts w:hint="eastAsia"/>
+        </w:rPr>
+        <w:t>分支</w:t>
+      </w:r>
+    </w:p>
+    <w:p>
+      <w:pPr>
+        <w:spacing w:line="220" w:lineRule="atLeast"/>
+        <w:ind w:firstLineChars="190" w:firstLine="418"/>
+        <w:rPr>
+          <w:rFonts w:hint="eastAsia"/>
+        </w:rPr>
+      </w:pPr>
+      <w:r>
+        <w:rPr>
+          <w:rFonts w:hint="eastAsia"/>
+        </w:rPr>
+        <w:tab/>
+        <w:t xml:space="preserve">. </w:t>
+      </w:r>
+      <w:r>
+        <w:rPr>
+          <w:rFonts w:hint="eastAsia"/>
+        </w:rPr>
+        <w:t>分支的两种方式</w:t>
+      </w:r>
+      <w:r>
+        <w:rPr>
+          <w:rFonts w:hint="eastAsia"/>
+        </w:rPr>
+        <w:t>:</w:t>
+      </w:r>
+      <w:r>
+        <w:rPr>
+          <w:rFonts w:hint="eastAsia"/>
+        </w:rPr>
+        <w:t>分支与衍合</w:t>
+      </w:r>
+    </w:p>
+    <w:p>
+      <w:pPr>
+        <w:spacing w:line="220" w:lineRule="atLeast"/>
+        <w:ind w:firstLineChars="190" w:firstLine="418"/>
+        <w:rPr>
+          <w:rFonts w:hint="eastAsia"/>
+        </w:rPr>
+      </w:pPr>
+      <w:r>
+        <w:rPr>
+          <w:rFonts w:hint="eastAsia"/>
+        </w:rPr>
+        <w:t>. Git</w:t>
+      </w:r>
+      <w:r>
+        <w:rPr>
+          <w:rFonts w:hint="eastAsia"/>
+        </w:rPr>
+        <w:t>标签</w:t>
+      </w:r>
+    </w:p>
+    <w:p>
+      <w:pPr>
+        <w:spacing w:line="220" w:lineRule="atLeast"/>
+        <w:ind w:firstLineChars="190" w:firstLine="418"/>
+        <w:rPr>
+          <w:rFonts w:hint="eastAsia"/>
+        </w:rPr>
+      </w:pPr>
+      <w:r>
+        <w:rPr>
+          <w:rFonts w:hint="eastAsia"/>
+        </w:rPr>
+        <w:tab/>
+        <w:t xml:space="preserve">. </w:t>
+      </w:r>
+      <w:r>
+        <w:rPr>
+          <w:rFonts w:hint="eastAsia"/>
+        </w:rPr>
+        <w:t>简单标签和带注释标签</w:t>
+      </w:r>
+    </w:p>
+    <w:p>
+      <w:pPr>
+        <w:spacing w:line="220" w:lineRule="atLeast"/>
+        <w:ind w:firstLineChars="190" w:firstLine="418"/>
+        <w:rPr>
+          <w:rFonts w:hint="eastAsia"/>
+        </w:rPr>
+      </w:pPr>
+      <w:r>
+        <w:rPr>
+          <w:rFonts w:hint="eastAsia"/>
+        </w:rPr>
+        <w:t>. Git</w:t>
+      </w:r>
+      <w:r>
+        <w:rPr>
+          <w:rFonts w:hint="eastAsia"/>
+        </w:rPr>
+        <w:t>的四种协议及部署</w:t>
+      </w:r>
+    </w:p>
+    <w:p>
+      <w:pPr>
+        <w:spacing w:line="220" w:lineRule="atLeast"/>
+        <w:ind w:firstLineChars="190" w:firstLine="418"/>
+        <w:rPr>
+          <w:rFonts w:hint="eastAsia"/>
+        </w:rPr>
+      </w:pPr>
+      <w:r>
+        <w:rPr>
+          <w:rFonts w:hint="eastAsia"/>
+        </w:rPr>
+        <w:tab/>
+        <w:t xml:space="preserve">. </w:t>
+      </w:r>
+      <w:r>
+        <w:rPr>
+          <w:rFonts w:hint="eastAsia"/>
+        </w:rPr>
+        <w:t>本地传输</w:t>
+      </w:r>
+    </w:p>
+    <w:p>
+      <w:pPr>
+        <w:spacing w:line="220" w:lineRule="atLeast"/>
+        <w:ind w:firstLineChars="190" w:firstLine="418"/>
+        <w:rPr>
+          <w:rFonts w:hint="eastAsia"/>
+        </w:rPr>
+      </w:pPr>
+      <w:r>
+        <w:rPr>
+          <w:rFonts w:hint="eastAsia"/>
+        </w:rPr>
+        <w:tab/>
+        <w:t>. SSH</w:t>
+      </w:r>
+    </w:p>
+    <w:p>
+      <w:pPr>
+        <w:spacing w:line="220" w:lineRule="atLeast"/>
+        <w:ind w:firstLineChars="190" w:firstLine="418"/>
+        <w:rPr>
+          <w:rFonts w:hint="eastAsia"/>
+        </w:rPr>
+      </w:pPr>
+      <w:r>
+        <w:rPr>
+          <w:rFonts w:hint="eastAsia"/>
+        </w:rPr>
+        <w:tab/>
+        <w:t>. GIT</w:t>
+      </w:r>
+    </w:p>
+    <w:p>
+      <w:pPr>
+        <w:spacing w:line="220" w:lineRule="atLeast"/>
+        <w:ind w:firstLineChars="190" w:firstLine="418"/>
+        <w:rPr>
+          <w:rFonts w:hint="eastAsia"/>
+        </w:rPr>
+      </w:pPr>
+      <w:r>
+        <w:rPr>
+          <w:rFonts w:hint="eastAsia"/>
+        </w:rPr>
+        <w:tab/>
+        <w:t>. HTTP</w:t>
+      </w:r>
+    </w:p>
+    <w:p>
+      <w:pPr>
+        <w:spacing w:line="220" w:lineRule="atLeast"/>
+        <w:ind w:firstLineChars="190" w:firstLine="418"/>
+        <w:rPr>
+          <w:rFonts w:hint="eastAsia"/>
+        </w:rPr>
+      </w:pPr>
+      <w:r>
+        <w:rPr>
+          <w:rFonts w:hint="eastAsia"/>
+        </w:rPr>
+        <w:t>. Git</w:t>
+      </w:r>
+      <w:r>
+        <w:rPr>
+          <w:rFonts w:hint="eastAsia"/>
+        </w:rPr>
+        <w:t>内部原理</w:t>
+      </w:r>
+    </w:p>
+    <w:p>
+      <w:pPr>
+        <w:spacing w:line="220" w:lineRule="atLeast"/>
+        <w:ind w:firstLineChars="190" w:firstLine="418"/>
+        <w:rPr>
+          <w:rFonts w:hint="eastAsia"/>
+        </w:rPr>
+      </w:pPr>
+      <w:r>
+        <w:rPr>
+          <w:rFonts w:hint="eastAsia"/>
+        </w:rPr>
+        <w:tab/>
+        <w:t xml:space="preserve">. </w:t>
+      </w:r>
+      <w:r>
+        <w:t>Plumbing</w:t>
+      </w:r>
+      <w:r>
+        <w:rPr>
+          <w:rFonts w:hint="eastAsia"/>
+        </w:rPr>
+        <w:t>&amp;</w:t>
+      </w:r>
+      <w:r>
+        <w:t xml:space="preserve"> Protecting</w:t>
+      </w:r>
+    </w:p>
+    <w:p>
+      <w:pPr>
+        <w:spacing w:line="220" w:lineRule="atLeast"/>
+        <w:ind w:firstLineChars="190" w:firstLine="418"/>
+        <w:rPr>
+          <w:rFonts w:hint="eastAsia"/>
+        </w:rPr>
+      </w:pPr>
+      <w:r>
+        <w:rPr>
+          <w:rFonts w:hint="eastAsia"/>
+        </w:rPr>
+        <w:tab/>
+        <w:t>. Git</w:t>
+      </w:r>
+      <w:r>
+        <w:rPr>
+          <w:rFonts w:hint="eastAsia"/>
+        </w:rPr>
+        <w:t>对象</w:t>
+      </w:r>
+    </w:p>
+    <w:p>
+      <w:pPr>
+        <w:spacing w:line="220" w:lineRule="atLeast"/>
+        <w:ind w:firstLineChars="190" w:firstLine="418"/>
+        <w:rPr>
+          <w:rFonts w:hint="eastAsia"/>
+        </w:rPr>
+      </w:pPr>
+      <w:r>
+        <w:rPr>
+          <w:rFonts w:hint="eastAsia"/>
+        </w:rPr>
+        <w:tab/>
+      </w:r>
+      <w:r>
+        <w:rPr>
+          <w:rFonts w:hint="eastAsia"/>
+          <w:noProof/>
+        </w:rPr>
+        <w:drawing>
+          <wp:inline distT="0" distB="0" distL="0" distR="0">
+            <wp:extent cx="5274310" cy="2842890"/>
+            <wp:effectExtent l="19050" t="0" r="2540" b="0"/>
+            <wp:docPr id="1" name="图片 1"/>
+            <wp:cNvGraphicFramePr>
+              <a:graphicFrameLocks xmlns:a="http://schemas.openxmlformats.org/drawingml/2006/main" noChangeAspect="1"/>
+            </wp:cNvGraphicFramePr>
+            <a:graphic xmlns:a="http://schemas.openxmlformats.org/drawingml/2006/main">
+              <a:graphicData uri="http://schemas.openxmlformats.org/drawingml/2006/picture">
+                <pic:pic xmlns:pic="http://schemas.openxmlformats.org/drawingml/2006/picture">
+                  <pic:nvPicPr>
+                    <pic:cNvPr id="0" name="Picture 1"/>
+                    <pic:cNvPicPr>
+                      <a:picLocks noChangeAspect="1" noChangeArrowheads="1"/>
+                    </pic:cNvPicPr>
+                  </pic:nvPicPr>
+                  <pic:blipFill>
+                    <a:blip r:embed="rId5" cstate="print"/>
+                    <a:srcRect/>
+                    <a:stretch>
+                      <a:fillRect/>
+                    </a:stretch>
+                  </pic:blipFill>
+                  <pic:spPr bwMode="auto">
+                    <a:xfrm>
+                      <a:off x="0" y="0"/>
+                      <a:ext cx="5274310" cy="2842890"/>
+                    </a:xfrm>
+                    <a:prstGeom prst="rect">
+                      <a:avLst/>
+                    </a:prstGeom>
+                    <a:noFill/>
+                    <a:ln w="9525">
+                      <a:noFill/>
+                      <a:miter lim="800000"/>
+                      <a:headEnd/>
+                      <a:tailEnd/>
+                    </a:ln>
+                  </pic:spPr>
+                </pic:pic>
+              </a:graphicData>
+            </a:graphic>
+          </wp:inline>
+        </w:drawing>
+      </w:r>
+    </w:p>
+    <w:p>
+      <w:pPr>
+        <w:spacing w:line="220" w:lineRule="atLeast"/>
+        <w:ind w:firstLineChars="190" w:firstLine="418"/>
+        <w:rPr>
+          <w:rFonts w:hint="eastAsia"/>
+        </w:rPr>
+      </w:pPr>
+      <w:r>
+        <w:rPr>
+          <w:rFonts w:hint="eastAsia"/>
+        </w:rPr>
+        <w:tab/>
+      </w:r>
+      <w:r>
+        <w:rPr>
+          <w:rFonts w:hint="eastAsia"/>
+        </w:rPr>
+        <w:tab/>
+        <w:t>. blob</w:t>
+      </w:r>
+    </w:p>
+    <w:p>
+      <w:pPr>
+        <w:spacing w:line="220" w:lineRule="atLeast"/>
+        <w:ind w:firstLineChars="190" w:firstLine="418"/>
+        <w:rPr>
+          <w:rFonts w:hint="eastAsia"/>
+        </w:rPr>
+      </w:pPr>
+      <w:r>
+        <w:rPr>
+          <w:rFonts w:hint="eastAsia"/>
+        </w:rPr>
+        <w:tab/>
+      </w:r>
+      <w:r>
+        <w:rPr>
+          <w:rFonts w:hint="eastAsia"/>
+        </w:rPr>
+        <w:tab/>
+        <w:t>. tree</w:t>
+      </w:r>
+    </w:p>
+    <w:p>
+      <w:pPr>
+        <w:spacing w:line="220" w:lineRule="atLeast"/>
+        <w:ind w:firstLineChars="190" w:firstLine="418"/>
+        <w:rPr>
+          <w:rFonts w:hint="eastAsia"/>
+        </w:rPr>
+      </w:pPr>
+      <w:r>
+        <w:rPr>
+          <w:rFonts w:hint="eastAsia"/>
+        </w:rPr>
+        <w:tab/>
+      </w:r>
+      <w:r>
+        <w:rPr>
+          <w:rFonts w:hint="eastAsia"/>
+        </w:rPr>
+        <w:tab/>
+        <w:t>. commit</w:t>
+      </w:r>
+    </w:p>
+    <w:p>
+      <w:pPr>
+        <w:spacing w:line="220" w:lineRule="atLeast"/>
+        <w:ind w:firstLineChars="190" w:firstLine="418"/>
+        <w:rPr>
+          <w:rFonts w:hint="eastAsia"/>
+        </w:rPr>
+      </w:pPr>
+      <w:r>
+        <w:rPr>
+          <w:rFonts w:hint="eastAsia"/>
+        </w:rPr>
+        <w:lastRenderedPageBreak/>
+        <w:tab/>
+        <w:t>. Package File</w:t>
+      </w:r>
+    </w:p>
+    <w:p>
+      <w:pPr>
+        <w:spacing w:line="220" w:lineRule="atLeast"/>
+        <w:ind w:firstLineChars="190" w:firstLine="418"/>
+        <w:rPr>
+          <w:rFonts w:hint="eastAsia"/>
+        </w:rPr>
+      </w:pPr>
+      <w:r>
+        <w:rPr>
+          <w:rFonts w:hint="eastAsia"/>
+        </w:rPr>
+        <w:tab/>
+        <w:t xml:space="preserve">. </w:t>
+      </w:r>
+      <w:r>
+        <w:rPr>
+          <w:rFonts w:hint="eastAsia"/>
+        </w:rPr>
+        <w:t>引用规则</w:t>
+      </w:r>
+    </w:p>
+    <w:p>
+      <w:pPr>
+        <w:spacing w:line="220" w:lineRule="atLeast"/>
+        <w:ind w:firstLineChars="190" w:firstLine="418"/>
+        <w:rPr>
+          <w:rFonts w:hint="eastAsia"/>
+        </w:rPr>
+      </w:pPr>
+      <w:r>
+        <w:rPr>
+          <w:rFonts w:hint="eastAsia"/>
+        </w:rPr>
+        <w:tab/>
+        <w:t xml:space="preserve">. </w:t>
+      </w:r>
+      <w:r>
+        <w:rPr>
+          <w:rFonts w:hint="eastAsia"/>
+        </w:rPr>
+        <w:t>维护与数据恢复</w:t>
+      </w:r>
+    </w:p>
+    <w:p>
+      <w:pPr>
+        <w:spacing w:line="220" w:lineRule="atLeast"/>
+        <w:ind w:firstLineChars="190" w:firstLine="418"/>
+        <w:rPr>
+          <w:rFonts w:hint="eastAsia"/>
+        </w:rPr>
+      </w:pPr>
+      <w:r>
+        <w:rPr>
+          <w:rFonts w:hint="eastAsia"/>
+        </w:rPr>
+        <w:t xml:space="preserve">. </w:t>
+      </w:r>
+      <w:r>
+        <w:rPr>
+          <w:rFonts w:hint="eastAsia"/>
+        </w:rPr>
+        <w:t>代码托管</w:t>
+      </w:r>
+    </w:p>
+    <w:p>
+      <w:pPr>
+        <w:spacing w:line="220" w:lineRule="atLeast"/>
+        <w:ind w:firstLineChars="190" w:firstLine="418"/>
+      </w:pPr>
+      <w:r>
+        <w:rPr>
+          <w:rFonts w:hint="eastAsia"/>
+        </w:rPr>
+        <w:tab/>
+        <w:t>. Github</w:t>
       </w:r>
     </w:p>
     <w:sectPr>
@@ -232,7 +1859,7 @@
         <w:rFonts w:hint="default"/>
       </w:rPr>
     </w:lvl>
-    <w:lvl w:ilvl="1" w:tplc="04090019" w:tentative="1">
+    <w:lvl w:ilvl="1" w:tplc="04090019">
       <w:start w:val="1"/>
       <w:numFmt w:val="lowerLetter"/>
       <w:lvlText w:val="%2)"/>
@@ -517,6 +2144,35 @@
     <w:pPr>
       <w:ind w:firstLineChars="200" w:firstLine="420"/>
     </w:pPr>
+  </w:style>
+  <w:style w:type="paragraph" w:styleId="a4">
+    <w:name w:val="Balloon Text"/>
+    <w:basedOn w:val="a"/>
+    <w:link w:val="Char"/>
+    <w:uiPriority w:val="99"/>
+    <w:semiHidden/>
+    <w:unhideWhenUsed/>
+    <w:rsid w:val="00EF3569"/>
+    <w:pPr>
+      <w:spacing w:after="0"/>
+    </w:pPr>
+    <w:rPr>
+      <w:sz w:val="18"/>
+      <w:szCs w:val="18"/>
+    </w:rPr>
+  </w:style>
+  <w:style w:type="character" w:customStyle="1" w:styleId="Char">
+    <w:name w:val="批注框文本 Char"/>
+    <w:basedOn w:val="a0"/>
+    <w:link w:val="a4"/>
+    <w:uiPriority w:val="99"/>
+    <w:semiHidden/>
+    <w:rsid w:val="00EF3569"/>
+    <w:rPr>
+      <w:rFonts w:ascii="Tahoma" w:hAnsi="Tahoma"/>
+      <w:sz w:val="18"/>
+      <w:szCs w:val="18"/>
+    </w:rPr>
   </w:style>
 </w:styles>
 </file>

</xml_diff>

<commit_message>
remove the cache file which create by office
</commit_message>
<xml_diff>
--- a/Outline/git与github学习初读.docx
+++ b/Outline/git与github学习初读.docx
@@ -11,6 +11,7 @@
           <w:sz w:val="24"/>
         </w:rPr>
       </w:pPr>
+      <w:proofErr w:type="spellStart"/>
       <w:r>
         <w:rPr>
           <w:rFonts w:hint="eastAsia"/>
@@ -19,6 +20,7 @@
         </w:rPr>
         <w:t>git</w:t>
       </w:r>
+      <w:proofErr w:type="spellEnd"/>
       <w:r>
         <w:rPr>
           <w:rFonts w:hint="eastAsia"/>
@@ -27,6 +29,7 @@
         </w:rPr>
         <w:t>与</w:t>
       </w:r>
+      <w:proofErr w:type="spellStart"/>
       <w:r>
         <w:rPr>
           <w:rFonts w:hint="eastAsia"/>
@@ -35,6 +38,7 @@
         </w:rPr>
         <w:t>github</w:t>
       </w:r>
+      <w:proofErr w:type="spellEnd"/>
       <w:r>
         <w:rPr>
           <w:rFonts w:hint="eastAsia"/>
@@ -66,9 +70,6 @@
         <w:pStyle w:val="a3"/>
         <w:spacing w:line="220" w:lineRule="atLeast"/>
         <w:ind w:left="360" w:firstLineChars="0" w:firstLine="0"/>
-        <w:rPr>
-          <w:rFonts w:hint="eastAsia"/>
-        </w:rPr>
       </w:pPr>
       <w:r>
         <w:rPr>
@@ -88,23 +89,33 @@
         </w:rPr>
         <w:t>认为</w:t>
       </w:r>
+      <w:proofErr w:type="spellStart"/>
       <w:r>
         <w:rPr>
           <w:rFonts w:hint="eastAsia"/>
         </w:rPr>
         <w:t>github</w:t>
       </w:r>
+      <w:proofErr w:type="spellEnd"/>
       <w:r>
         <w:rPr>
           <w:rFonts w:hint="eastAsia"/>
         </w:rPr>
         <w:t>要优先于</w:t>
       </w:r>
-      <w:r>
-        <w:rPr>
-          <w:rFonts w:hint="eastAsia"/>
-        </w:rPr>
-        <w:t xml:space="preserve">git, </w:t>
+      <w:proofErr w:type="spellStart"/>
+      <w:r>
+        <w:rPr>
+          <w:rFonts w:hint="eastAsia"/>
+        </w:rPr>
+        <w:t>git</w:t>
+      </w:r>
+      <w:proofErr w:type="spellEnd"/>
+      <w:r>
+        <w:rPr>
+          <w:rFonts w:hint="eastAsia"/>
+        </w:rPr>
+        <w:t xml:space="preserve">, </w:t>
       </w:r>
       <w:r>
         <w:rPr>
@@ -148,24 +159,28 @@
         </w:rPr>
         <w:t>还是在学习的重点上</w:t>
       </w:r>
+      <w:proofErr w:type="spellStart"/>
       <w:r>
         <w:rPr>
           <w:rFonts w:hint="eastAsia"/>
         </w:rPr>
         <w:t>git</w:t>
       </w:r>
+      <w:proofErr w:type="spellEnd"/>
       <w:r>
         <w:rPr>
           <w:rFonts w:hint="eastAsia"/>
         </w:rPr>
         <w:t>都比</w:t>
       </w:r>
+      <w:proofErr w:type="spellStart"/>
       <w:r>
         <w:rPr>
           <w:rFonts w:hint="eastAsia"/>
         </w:rPr>
         <w:t>github</w:t>
       </w:r>
+      <w:proofErr w:type="spellEnd"/>
       <w:r>
         <w:rPr>
           <w:rFonts w:hint="eastAsia"/>
@@ -176,20 +191,30 @@
         <w:rPr>
           <w:rFonts w:hint="eastAsia"/>
         </w:rPr>
-        <w:t>, github</w:t>
-      </w:r>
+        <w:t xml:space="preserve">, </w:t>
+      </w:r>
+      <w:proofErr w:type="spellStart"/>
+      <w:r>
+        <w:rPr>
+          <w:rFonts w:hint="eastAsia"/>
+        </w:rPr>
+        <w:t>github</w:t>
+      </w:r>
+      <w:proofErr w:type="spellEnd"/>
       <w:r>
         <w:rPr>
           <w:rFonts w:hint="eastAsia"/>
         </w:rPr>
         <w:t>只是一个依附于</w:t>
       </w:r>
+      <w:proofErr w:type="spellStart"/>
       <w:r>
         <w:rPr>
           <w:rFonts w:hint="eastAsia"/>
         </w:rPr>
         <w:t>git</w:t>
       </w:r>
+      <w:proofErr w:type="spellEnd"/>
       <w:r>
         <w:rPr>
           <w:rFonts w:hint="eastAsia"/>
@@ -212,9 +237,6 @@
         </w:numPr>
         <w:spacing w:line="220" w:lineRule="atLeast"/>
         <w:ind w:firstLineChars="0"/>
-        <w:rPr>
-          <w:rFonts w:hint="eastAsia"/>
-        </w:rPr>
       </w:pPr>
       <w:r>
         <w:rPr>
@@ -228,9 +250,6 @@
         <w:pStyle w:val="a3"/>
         <w:spacing w:line="220" w:lineRule="atLeast"/>
         <w:ind w:left="360" w:firstLineChars="0" w:firstLine="0"/>
-        <w:rPr>
-          <w:rFonts w:hint="eastAsia"/>
-        </w:rPr>
       </w:pPr>
       <w:r>
         <w:rPr>
@@ -250,16 +269,21 @@
         <w:pStyle w:val="a3"/>
         <w:spacing w:line="220" w:lineRule="atLeast"/>
         <w:ind w:left="360" w:firstLineChars="0" w:firstLine="0"/>
-        <w:rPr>
-          <w:rFonts w:hint="eastAsia"/>
-        </w:rPr>
-      </w:pPr>
-      <w:r>
-        <w:rPr>
-          <w:rFonts w:hint="eastAsia"/>
-        </w:rPr>
-        <w:t>. Git</w:t>
-      </w:r>
+      </w:pPr>
+      <w:r>
+        <w:rPr>
+          <w:rFonts w:hint="eastAsia"/>
+        </w:rPr>
+        <w:t xml:space="preserve">. </w:t>
+      </w:r>
+      <w:proofErr w:type="spellStart"/>
+      <w:r>
+        <w:rPr>
+          <w:rFonts w:hint="eastAsia"/>
+        </w:rPr>
+        <w:t>Git</w:t>
+      </w:r>
+      <w:proofErr w:type="spellEnd"/>
       <w:r>
         <w:rPr>
           <w:rFonts w:hint="eastAsia"/>
@@ -272,16 +296,21 @@
         <w:pStyle w:val="a3"/>
         <w:spacing w:line="220" w:lineRule="atLeast"/>
         <w:ind w:left="360" w:firstLineChars="0" w:firstLine="360"/>
-        <w:rPr>
-          <w:rFonts w:hint="eastAsia"/>
-        </w:rPr>
-      </w:pPr>
-      <w:r>
-        <w:rPr>
-          <w:rFonts w:hint="eastAsia"/>
-        </w:rPr>
-        <w:t>. Git</w:t>
-      </w:r>
+      </w:pPr>
+      <w:r>
+        <w:rPr>
+          <w:rFonts w:hint="eastAsia"/>
+        </w:rPr>
+        <w:t xml:space="preserve">. </w:t>
+      </w:r>
+      <w:proofErr w:type="spellStart"/>
+      <w:r>
+        <w:rPr>
+          <w:rFonts w:hint="eastAsia"/>
+        </w:rPr>
+        <w:t>Git</w:t>
+      </w:r>
+      <w:proofErr w:type="spellEnd"/>
       <w:r>
         <w:rPr>
           <w:rFonts w:hint="eastAsia"/>
@@ -294,9 +323,6 @@
         <w:pStyle w:val="a3"/>
         <w:spacing w:line="220" w:lineRule="atLeast"/>
         <w:ind w:left="360" w:firstLineChars="0" w:firstLine="0"/>
-        <w:rPr>
-          <w:rFonts w:hint="eastAsia"/>
-        </w:rPr>
       </w:pPr>
       <w:r>
         <w:rPr>
@@ -317,17 +343,22 @@
         <w:pStyle w:val="a3"/>
         <w:spacing w:line="220" w:lineRule="atLeast"/>
         <w:ind w:left="360" w:firstLineChars="0" w:firstLine="0"/>
-        <w:rPr>
-          <w:rFonts w:hint="eastAsia"/>
-        </w:rPr>
       </w:pPr>
       <w:r>
         <w:rPr>
           <w:rFonts w:hint="eastAsia"/>
         </w:rPr>
         <w:tab/>
-        <w:t>. Git</w:t>
-      </w:r>
+        <w:t xml:space="preserve">. </w:t>
+      </w:r>
+      <w:proofErr w:type="spellStart"/>
+      <w:r>
+        <w:rPr>
+          <w:rFonts w:hint="eastAsia"/>
+        </w:rPr>
+        <w:t>Git</w:t>
+      </w:r>
+      <w:proofErr w:type="spellEnd"/>
       <w:r>
         <w:rPr>
           <w:rFonts w:hint="eastAsia"/>
@@ -340,9 +371,6 @@
         <w:pStyle w:val="a3"/>
         <w:spacing w:line="220" w:lineRule="atLeast"/>
         <w:ind w:left="360" w:firstLineChars="300" w:firstLine="660"/>
-        <w:rPr>
-          <w:rFonts w:hint="eastAsia"/>
-        </w:rPr>
       </w:pPr>
       <w:r>
         <w:rPr>
@@ -362,9 +390,6 @@
         <w:pStyle w:val="a3"/>
         <w:spacing w:line="220" w:lineRule="atLeast"/>
         <w:ind w:left="360" w:firstLineChars="300" w:firstLine="660"/>
-        <w:rPr>
-          <w:rFonts w:hint="eastAsia"/>
-        </w:rPr>
       </w:pPr>
       <w:r>
         <w:rPr>
@@ -384,19 +409,34 @@
         <w:spacing w:line="220" w:lineRule="atLeast"/>
         <w:ind w:firstLineChars="190" w:firstLine="418"/>
         <w:rPr>
-          <w:rFonts w:hint="eastAsia"/>
-        </w:rPr>
-      </w:pPr>
-      <w:r>
-        <w:rPr>
-          <w:rFonts w:hint="eastAsia"/>
+          <w:b/>
+          <w:color w:val="FF0000"/>
+        </w:rPr>
+      </w:pPr>
+      <w:r>
+        <w:rPr>
+          <w:rFonts w:hint="eastAsia"/>
+          <w:b/>
+          <w:color w:val="FF0000"/>
         </w:rPr>
         <w:tab/>
-        <w:t>. Git</w:t>
-      </w:r>
-      <w:r>
-        <w:rPr>
-          <w:rFonts w:hint="eastAsia"/>
+        <w:t xml:space="preserve">. </w:t>
+      </w:r>
+      <w:proofErr w:type="spellStart"/>
+      <w:r>
+        <w:rPr>
+          <w:rFonts w:hint="eastAsia"/>
+          <w:b/>
+          <w:color w:val="FF0000"/>
+        </w:rPr>
+        <w:t>Git</w:t>
+      </w:r>
+      <w:proofErr w:type="spellEnd"/>
+      <w:r>
+        <w:rPr>
+          <w:rFonts w:hint="eastAsia"/>
+          <w:b/>
+          <w:color w:val="FF0000"/>
         </w:rPr>
         <w:t>的三种状态</w:t>
       </w:r>
@@ -406,12 +446,15 @@
         <w:spacing w:line="220" w:lineRule="atLeast"/>
         <w:ind w:firstLineChars="190" w:firstLine="418"/>
         <w:rPr>
-          <w:rFonts w:hint="eastAsia"/>
-        </w:rPr>
-      </w:pPr>
-      <w:r>
-        <w:rPr>
-          <w:rFonts w:hint="eastAsia"/>
+          <w:b/>
+          <w:color w:val="FF0000"/>
+        </w:rPr>
+      </w:pPr>
+      <w:r>
+        <w:rPr>
+          <w:rFonts w:hint="eastAsia"/>
+          <w:b/>
+          <w:color w:val="FF0000"/>
         </w:rPr>
         <w:tab/>
         <w:t xml:space="preserve">    . Modified</w:t>
@@ -422,12 +465,15 @@
         <w:spacing w:line="220" w:lineRule="atLeast"/>
         <w:ind w:firstLineChars="190" w:firstLine="418"/>
         <w:rPr>
-          <w:rFonts w:hint="eastAsia"/>
-        </w:rPr>
-      </w:pPr>
-      <w:r>
-        <w:rPr>
-          <w:rFonts w:hint="eastAsia"/>
+          <w:b/>
+          <w:color w:val="FF0000"/>
+        </w:rPr>
+      </w:pPr>
+      <w:r>
+        <w:rPr>
+          <w:rFonts w:hint="eastAsia"/>
+          <w:b/>
+          <w:color w:val="FF0000"/>
         </w:rPr>
         <w:tab/>
         <w:t xml:space="preserve">    . Staged</w:t>
@@ -438,12 +484,15 @@
         <w:spacing w:line="220" w:lineRule="atLeast"/>
         <w:ind w:firstLineChars="190" w:firstLine="418"/>
         <w:rPr>
-          <w:rFonts w:hint="eastAsia"/>
-        </w:rPr>
-      </w:pPr>
-      <w:r>
-        <w:rPr>
-          <w:rFonts w:hint="eastAsia"/>
+          <w:b/>
+          <w:color w:val="FF0000"/>
+        </w:rPr>
+      </w:pPr>
+      <w:r>
+        <w:rPr>
+          <w:rFonts w:hint="eastAsia"/>
+          <w:b/>
+          <w:color w:val="FF0000"/>
         </w:rPr>
         <w:tab/>
         <w:t xml:space="preserve">    . Committed</w:t>
@@ -453,16 +502,21 @@
       <w:pPr>
         <w:spacing w:line="220" w:lineRule="atLeast"/>
         <w:ind w:firstLineChars="190" w:firstLine="418"/>
-        <w:rPr>
-          <w:rFonts w:hint="eastAsia"/>
-        </w:rPr>
-      </w:pPr>
-      <w:r>
-        <w:rPr>
-          <w:rFonts w:hint="eastAsia"/>
-        </w:rPr>
-        <w:t>. Git</w:t>
-      </w:r>
+      </w:pPr>
+      <w:r>
+        <w:rPr>
+          <w:rFonts w:hint="eastAsia"/>
+        </w:rPr>
+        <w:t xml:space="preserve">. </w:t>
+      </w:r>
+      <w:proofErr w:type="spellStart"/>
+      <w:r>
+        <w:rPr>
+          <w:rFonts w:hint="eastAsia"/>
+        </w:rPr>
+        <w:t>Git</w:t>
+      </w:r>
+      <w:proofErr w:type="spellEnd"/>
       <w:r>
         <w:rPr>
           <w:rFonts w:hint="eastAsia"/>
@@ -474,9 +528,6 @@
       <w:pPr>
         <w:spacing w:line="220" w:lineRule="atLeast"/>
         <w:ind w:firstLineChars="190" w:firstLine="418"/>
-        <w:rPr>
-          <w:rFonts w:hint="eastAsia"/>
-        </w:rPr>
       </w:pPr>
       <w:r>
         <w:rPr>
@@ -500,16 +551,27 @@
         <w:rPr>
           <w:rFonts w:hint="eastAsia"/>
         </w:rPr>
-        <w:t>:git init</w:t>
+        <w:t>:</w:t>
+      </w:r>
+      <w:proofErr w:type="spellStart"/>
+      <w:r>
+        <w:rPr>
+          <w:rFonts w:hint="eastAsia"/>
+        </w:rPr>
+        <w:t>git</w:t>
+      </w:r>
+      <w:proofErr w:type="spellEnd"/>
+      <w:r>
+        <w:rPr>
+          <w:rFonts w:hint="eastAsia"/>
+        </w:rPr>
+        <w:t xml:space="preserve"> init</w:t>
       </w:r>
     </w:p>
     <w:p>
       <w:pPr>
         <w:spacing w:line="220" w:lineRule="atLeast"/>
         <w:ind w:firstLineChars="190" w:firstLine="418"/>
-        <w:rPr>
-          <w:rFonts w:hint="eastAsia"/>
-        </w:rPr>
       </w:pPr>
       <w:r>
         <w:rPr>
@@ -535,38 +597,57 @@
       <w:pPr>
         <w:spacing w:line="220" w:lineRule="atLeast"/>
         <w:ind w:firstLineChars="477" w:firstLine="1049"/>
-        <w:rPr>
-          <w:rFonts w:hint="eastAsia"/>
-        </w:rPr>
-      </w:pPr>
-      <w:r>
-        <w:rPr>
-          <w:rFonts w:hint="eastAsia"/>
-        </w:rPr>
-        <w:t>. git stage</w:t>
+      </w:pPr>
+      <w:r>
+        <w:rPr>
+          <w:rFonts w:hint="eastAsia"/>
+        </w:rPr>
+        <w:t xml:space="preserve">. </w:t>
+      </w:r>
+      <w:proofErr w:type="spellStart"/>
+      <w:r>
+        <w:rPr>
+          <w:rFonts w:hint="eastAsia"/>
+        </w:rPr>
+        <w:t>git</w:t>
+      </w:r>
+      <w:proofErr w:type="spellEnd"/>
+      <w:r>
+        <w:rPr>
+          <w:rFonts w:hint="eastAsia"/>
+        </w:rPr>
+        <w:t xml:space="preserve"> stage</w:t>
       </w:r>
     </w:p>
     <w:p>
       <w:pPr>
         <w:spacing w:line="220" w:lineRule="atLeast"/>
         <w:ind w:firstLineChars="477" w:firstLine="1049"/>
-        <w:rPr>
-          <w:rFonts w:hint="eastAsia"/>
-        </w:rPr>
-      </w:pPr>
-      <w:r>
-        <w:rPr>
-          <w:rFonts w:hint="eastAsia"/>
-        </w:rPr>
-        <w:t>. git add</w:t>
-      </w:r>
-    </w:p>
-    <w:p>
-      <w:pPr>
-        <w:spacing w:line="220" w:lineRule="atLeast"/>
-        <w:rPr>
-          <w:rFonts w:hint="eastAsia"/>
-        </w:rPr>
+      </w:pPr>
+      <w:r>
+        <w:rPr>
+          <w:rFonts w:hint="eastAsia"/>
+        </w:rPr>
+        <w:t xml:space="preserve">. </w:t>
+      </w:r>
+      <w:proofErr w:type="spellStart"/>
+      <w:r>
+        <w:rPr>
+          <w:rFonts w:hint="eastAsia"/>
+        </w:rPr>
+        <w:t>git</w:t>
+      </w:r>
+      <w:proofErr w:type="spellEnd"/>
+      <w:r>
+        <w:rPr>
+          <w:rFonts w:hint="eastAsia"/>
+        </w:rPr>
+        <w:t xml:space="preserve"> add</w:t>
+      </w:r>
+    </w:p>
+    <w:p>
+      <w:pPr>
+        <w:spacing w:line="220" w:lineRule="atLeast"/>
       </w:pPr>
       <w:r>
         <w:rPr>
@@ -585,7 +666,21 @@
         <w:rPr>
           <w:rFonts w:hint="eastAsia"/>
         </w:rPr>
-        <w:t xml:space="preserve">: git commit </w:t>
+        <w:t xml:space="preserve">: </w:t>
+      </w:r>
+      <w:proofErr w:type="spellStart"/>
+      <w:r>
+        <w:rPr>
+          <w:rFonts w:hint="eastAsia"/>
+        </w:rPr>
+        <w:t>git</w:t>
+      </w:r>
+      <w:proofErr w:type="spellEnd"/>
+      <w:r>
+        <w:rPr>
+          <w:rFonts w:hint="eastAsia"/>
+        </w:rPr>
+        <w:t xml:space="preserve"> commit </w:t>
       </w:r>
       <w:r>
         <w:t>–</w:t>
@@ -616,9 +711,6 @@
       <w:pPr>
         <w:spacing w:line="220" w:lineRule="atLeast"/>
         <w:ind w:firstLine="720"/>
-        <w:rPr>
-          <w:rFonts w:hint="eastAsia"/>
-        </w:rPr>
       </w:pPr>
       <w:r>
         <w:rPr>
@@ -637,16 +729,27 @@
         <w:rPr>
           <w:rFonts w:hint="eastAsia"/>
         </w:rPr>
-        <w:t>: git clone</w:t>
+        <w:t xml:space="preserve">: </w:t>
+      </w:r>
+      <w:proofErr w:type="spellStart"/>
+      <w:r>
+        <w:rPr>
+          <w:rFonts w:hint="eastAsia"/>
+        </w:rPr>
+        <w:t>git</w:t>
+      </w:r>
+      <w:proofErr w:type="spellEnd"/>
+      <w:r>
+        <w:rPr>
+          <w:rFonts w:hint="eastAsia"/>
+        </w:rPr>
+        <w:t xml:space="preserve"> clone</w:t>
       </w:r>
     </w:p>
     <w:p>
       <w:pPr>
         <w:spacing w:line="220" w:lineRule="atLeast"/>
         <w:ind w:firstLine="720"/>
-        <w:rPr>
-          <w:rFonts w:hint="eastAsia"/>
-        </w:rPr>
       </w:pPr>
       <w:r>
         <w:rPr>
@@ -664,16 +767,27 @@
         <w:rPr>
           <w:rFonts w:hint="eastAsia"/>
         </w:rPr>
-        <w:t>: git log</w:t>
+        <w:t xml:space="preserve">: </w:t>
+      </w:r>
+      <w:proofErr w:type="spellStart"/>
+      <w:r>
+        <w:rPr>
+          <w:rFonts w:hint="eastAsia"/>
+        </w:rPr>
+        <w:t>git</w:t>
+      </w:r>
+      <w:proofErr w:type="spellEnd"/>
+      <w:r>
+        <w:rPr>
+          <w:rFonts w:hint="eastAsia"/>
+        </w:rPr>
+        <w:t xml:space="preserve"> log</w:t>
       </w:r>
     </w:p>
     <w:p>
       <w:pPr>
         <w:spacing w:line="220" w:lineRule="atLeast"/>
         <w:ind w:firstLine="720"/>
-        <w:rPr>
-          <w:rFonts w:hint="eastAsia"/>
-        </w:rPr>
       </w:pPr>
       <w:r>
         <w:rPr>
@@ -691,16 +805,27 @@
         <w:rPr>
           <w:rFonts w:hint="eastAsia"/>
         </w:rPr>
-        <w:t>: git status</w:t>
+        <w:t xml:space="preserve">: </w:t>
+      </w:r>
+      <w:proofErr w:type="spellStart"/>
+      <w:r>
+        <w:rPr>
+          <w:rFonts w:hint="eastAsia"/>
+        </w:rPr>
+        <w:t>git</w:t>
+      </w:r>
+      <w:proofErr w:type="spellEnd"/>
+      <w:r>
+        <w:rPr>
+          <w:rFonts w:hint="eastAsia"/>
+        </w:rPr>
+        <w:t xml:space="preserve"> status</w:t>
       </w:r>
     </w:p>
     <w:p>
       <w:pPr>
         <w:spacing w:line="220" w:lineRule="atLeast"/>
         <w:ind w:firstLine="720"/>
-        <w:rPr>
-          <w:rFonts w:hint="eastAsia"/>
-        </w:rPr>
       </w:pPr>
       <w:r>
         <w:rPr>
@@ -718,16 +843,27 @@
         <w:rPr>
           <w:rFonts w:hint="eastAsia"/>
         </w:rPr>
-        <w:t>:git reset HEAD &lt;filename&gt;</w:t>
+        <w:t>:</w:t>
+      </w:r>
+      <w:proofErr w:type="spellStart"/>
+      <w:r>
+        <w:rPr>
+          <w:rFonts w:hint="eastAsia"/>
+        </w:rPr>
+        <w:t>git</w:t>
+      </w:r>
+      <w:proofErr w:type="spellEnd"/>
+      <w:r>
+        <w:rPr>
+          <w:rFonts w:hint="eastAsia"/>
+        </w:rPr>
+        <w:t xml:space="preserve"> reset HEAD &lt;filename&gt;</w:t>
       </w:r>
     </w:p>
     <w:p>
       <w:pPr>
         <w:spacing w:line="220" w:lineRule="atLeast"/>
         <w:ind w:firstLine="720"/>
-        <w:rPr>
-          <w:rFonts w:hint="eastAsia"/>
-        </w:rPr>
       </w:pPr>
       <w:r>
         <w:rPr>
@@ -745,16 +881,27 @@
         <w:rPr>
           <w:rFonts w:hint="eastAsia"/>
         </w:rPr>
-        <w:t>: git checkout</w:t>
+        <w:t xml:space="preserve">: </w:t>
+      </w:r>
+      <w:proofErr w:type="spellStart"/>
+      <w:r>
+        <w:rPr>
+          <w:rFonts w:hint="eastAsia"/>
+        </w:rPr>
+        <w:t>git</w:t>
+      </w:r>
+      <w:proofErr w:type="spellEnd"/>
+      <w:r>
+        <w:rPr>
+          <w:rFonts w:hint="eastAsia"/>
+        </w:rPr>
+        <w:t xml:space="preserve"> checkout</w:t>
       </w:r>
     </w:p>
     <w:p>
       <w:pPr>
         <w:spacing w:line="220" w:lineRule="atLeast"/>
         <w:ind w:firstLine="720"/>
-        <w:rPr>
-          <w:rFonts w:hint="eastAsia"/>
-        </w:rPr>
       </w:pPr>
       <w:r>
         <w:rPr>
@@ -792,17 +939,19 @@
         </w:rPr>
         <w:t>:</w:t>
       </w:r>
-      <w:r>
-        <w:t>git remote –v</w:t>
+      <w:proofErr w:type="spellStart"/>
+      <w:r>
+        <w:t>git</w:t>
+      </w:r>
+      <w:proofErr w:type="spellEnd"/>
+      <w:r>
+        <w:t xml:space="preserve"> remote –v</w:t>
       </w:r>
     </w:p>
     <w:p>
       <w:pPr>
         <w:spacing w:line="220" w:lineRule="atLeast"/>
         <w:ind w:left="720" w:firstLine="720"/>
-        <w:rPr>
-          <w:rFonts w:hint="eastAsia"/>
-        </w:rPr>
       </w:pPr>
       <w:r>
         <w:rPr>
@@ -820,7 +969,21 @@
         <w:rPr>
           <w:rFonts w:hint="eastAsia"/>
         </w:rPr>
-        <w:t xml:space="preserve">:git remote add </w:t>
+        <w:t>:</w:t>
+      </w:r>
+      <w:proofErr w:type="spellStart"/>
+      <w:r>
+        <w:rPr>
+          <w:rFonts w:hint="eastAsia"/>
+        </w:rPr>
+        <w:t>git</w:t>
+      </w:r>
+      <w:proofErr w:type="spellEnd"/>
+      <w:r>
+        <w:rPr>
+          <w:rFonts w:hint="eastAsia"/>
+        </w:rPr>
+        <w:t xml:space="preserve"> remote add </w:t>
       </w:r>
     </w:p>
     <w:p>
@@ -840,17 +1003,19 @@
         </w:rPr>
         <w:t>获取远程仓库数据</w:t>
       </w:r>
-      <w:r>
-        <w:t>git fetch</w:t>
+      <w:proofErr w:type="spellStart"/>
+      <w:r>
+        <w:t>git</w:t>
+      </w:r>
+      <w:proofErr w:type="spellEnd"/>
+      <w:r>
+        <w:t xml:space="preserve"> fetch</w:t>
       </w:r>
     </w:p>
     <w:p>
       <w:pPr>
         <w:spacing w:line="220" w:lineRule="atLeast"/>
         <w:ind w:left="720" w:firstLine="720"/>
-        <w:rPr>
-          <w:rFonts w:hint="eastAsia"/>
-        </w:rPr>
       </w:pPr>
       <w:r>
         <w:rPr>
@@ -864,20 +1029,25 @@
         </w:rPr>
         <w:t>推送数据</w:t>
       </w:r>
-      <w:r>
-        <w:rPr>
-          <w:rFonts w:hint="eastAsia"/>
-        </w:rPr>
-        <w:t>git push</w:t>
+      <w:proofErr w:type="spellStart"/>
+      <w:r>
+        <w:rPr>
+          <w:rFonts w:hint="eastAsia"/>
+        </w:rPr>
+        <w:t>git</w:t>
+      </w:r>
+      <w:proofErr w:type="spellEnd"/>
+      <w:r>
+        <w:rPr>
+          <w:rFonts w:hint="eastAsia"/>
+        </w:rPr>
+        <w:t xml:space="preserve"> push</w:t>
       </w:r>
     </w:p>
     <w:p>
       <w:pPr>
         <w:spacing w:line="220" w:lineRule="atLeast"/>
         <w:ind w:left="720" w:firstLine="720"/>
-        <w:rPr>
-          <w:rFonts w:hint="eastAsia"/>
-        </w:rPr>
       </w:pPr>
       <w:r>
         <w:rPr>
@@ -891,20 +1061,25 @@
         </w:rPr>
         <w:t>合并本地仓库</w:t>
       </w:r>
-      <w:r>
-        <w:rPr>
-          <w:rFonts w:hint="eastAsia"/>
-        </w:rPr>
-        <w:t>git pull</w:t>
+      <w:proofErr w:type="spellStart"/>
+      <w:r>
+        <w:rPr>
+          <w:rFonts w:hint="eastAsia"/>
+        </w:rPr>
+        <w:t>git</w:t>
+      </w:r>
+      <w:proofErr w:type="spellEnd"/>
+      <w:r>
+        <w:rPr>
+          <w:rFonts w:hint="eastAsia"/>
+        </w:rPr>
+        <w:t xml:space="preserve"> pull</w:t>
       </w:r>
     </w:p>
     <w:p>
       <w:pPr>
         <w:spacing w:line="220" w:lineRule="atLeast"/>
         <w:ind w:firstLine="720"/>
-        <w:rPr>
-          <w:rFonts w:hint="eastAsia"/>
-        </w:rPr>
       </w:pPr>
       <w:r>
         <w:rPr>
@@ -917,9 +1092,6 @@
       <w:pPr>
         <w:spacing w:line="220" w:lineRule="atLeast"/>
         <w:ind w:left="720" w:firstLine="720"/>
-        <w:rPr>
-          <w:rFonts w:hint="eastAsia"/>
-        </w:rPr>
       </w:pPr>
       <w:r>
         <w:rPr>
@@ -933,17 +1105,19 @@
         </w:rPr>
         <w:t>添加轻量级标签</w:t>
       </w:r>
-      <w:r>
-        <w:t>git tag &lt;tag-name&gt;</w:t>
+      <w:proofErr w:type="spellStart"/>
+      <w:r>
+        <w:t>git</w:t>
+      </w:r>
+      <w:proofErr w:type="spellEnd"/>
+      <w:r>
+        <w:t xml:space="preserve"> tag &lt;tag-name&gt;</w:t>
       </w:r>
     </w:p>
     <w:p>
       <w:pPr>
         <w:spacing w:line="220" w:lineRule="atLeast"/>
         <w:ind w:left="720" w:firstLine="720"/>
-        <w:rPr>
-          <w:rFonts w:hint="eastAsia"/>
-        </w:rPr>
       </w:pPr>
       <w:r>
         <w:rPr>
@@ -963,17 +1137,19 @@
         </w:rPr>
         <w:t xml:space="preserve">: </w:t>
       </w:r>
-      <w:r>
-        <w:t>git tag -a &lt;tag-name&gt; -m &lt;commit&gt;</w:t>
+      <w:proofErr w:type="spellStart"/>
+      <w:r>
+        <w:t>git</w:t>
+      </w:r>
+      <w:proofErr w:type="spellEnd"/>
+      <w:r>
+        <w:t xml:space="preserve"> tag -a &lt;tag-name&gt; -m &lt;commit&gt;</w:t>
       </w:r>
     </w:p>
     <w:p>
       <w:pPr>
         <w:spacing w:line="220" w:lineRule="atLeast"/>
         <w:ind w:left="720" w:firstLine="720"/>
-        <w:rPr>
-          <w:rFonts w:hint="eastAsia"/>
-        </w:rPr>
       </w:pPr>
       <w:r>
         <w:rPr>
@@ -993,17 +1169,19 @@
         </w:rPr>
         <w:t xml:space="preserve">: </w:t>
       </w:r>
-      <w:r>
-        <w:t>git tag -s &lt;tag-name&gt; -m &lt;commit&gt;</w:t>
+      <w:proofErr w:type="spellStart"/>
+      <w:r>
+        <w:t>git</w:t>
+      </w:r>
+      <w:proofErr w:type="spellEnd"/>
+      <w:r>
+        <w:t xml:space="preserve"> tag -s &lt;tag-name&gt; -m &lt;commit&gt;</w:t>
       </w:r>
     </w:p>
     <w:p>
       <w:pPr>
         <w:spacing w:line="220" w:lineRule="atLeast"/>
         <w:ind w:left="720" w:firstLine="720"/>
-        <w:rPr>
-          <w:rFonts w:hint="eastAsia"/>
-        </w:rPr>
       </w:pPr>
       <w:r>
         <w:rPr>
@@ -1023,17 +1201,19 @@
         </w:rPr>
         <w:t xml:space="preserve">: </w:t>
       </w:r>
-      <w:r>
-        <w:t>git tag</w:t>
+      <w:proofErr w:type="spellStart"/>
+      <w:r>
+        <w:t>git</w:t>
+      </w:r>
+      <w:proofErr w:type="spellEnd"/>
+      <w:r>
+        <w:t xml:space="preserve"> tag</w:t>
       </w:r>
     </w:p>
     <w:p>
       <w:pPr>
         <w:spacing w:line="220" w:lineRule="atLeast"/>
         <w:ind w:left="720" w:firstLine="720"/>
-        <w:rPr>
-          <w:rFonts w:hint="eastAsia"/>
-        </w:rPr>
       </w:pPr>
       <w:r>
         <w:rPr>
@@ -1054,7 +1234,15 @@
         <w:t>:</w:t>
       </w:r>
       <w:r>
-        <w:t xml:space="preserve"> git push origin </w:t>
+        <w:t xml:space="preserve"> </w:t>
+      </w:r>
+      <w:proofErr w:type="spellStart"/>
+      <w:r>
+        <w:t>git</w:t>
+      </w:r>
+      <w:proofErr w:type="spellEnd"/>
+      <w:r>
+        <w:t xml:space="preserve"> push origin </w:t>
       </w:r>
       <w:r>
         <w:t>–</w:t>
@@ -1067,9 +1255,6 @@
       <w:pPr>
         <w:spacing w:line="220" w:lineRule="atLeast"/>
         <w:ind w:firstLineChars="327" w:firstLine="719"/>
-        <w:rPr>
-          <w:rFonts w:hint="eastAsia"/>
-        </w:rPr>
       </w:pPr>
       <w:r>
         <w:rPr>
@@ -1082,9 +1267,6 @@
       <w:pPr>
         <w:spacing w:line="220" w:lineRule="atLeast"/>
         <w:ind w:left="720" w:firstLine="720"/>
-        <w:rPr>
-          <w:rFonts w:hint="eastAsia"/>
-        </w:rPr>
       </w:pPr>
       <w:r>
         <w:rPr>
@@ -1105,7 +1287,15 @@
         <w:t>:</w:t>
       </w:r>
       <w:r>
-        <w:t xml:space="preserve"> git branch</w:t>
+        <w:t xml:space="preserve"> </w:t>
+      </w:r>
+      <w:proofErr w:type="spellStart"/>
+      <w:r>
+        <w:t>git</w:t>
+      </w:r>
+      <w:proofErr w:type="spellEnd"/>
+      <w:r>
+        <w:t xml:space="preserve"> branch</w:t>
       </w:r>
       <w:r>
         <w:rPr>
@@ -1118,9 +1308,6 @@
       <w:pPr>
         <w:spacing w:line="220" w:lineRule="atLeast"/>
         <w:ind w:left="720" w:firstLine="720"/>
-        <w:rPr>
-          <w:rFonts w:hint="eastAsia"/>
-        </w:rPr>
       </w:pPr>
       <w:r>
         <w:rPr>
@@ -1141,16 +1328,21 @@
         <w:t>:</w:t>
       </w:r>
       <w:r>
-        <w:t xml:space="preserve"> git checkout testing</w:t>
+        <w:t xml:space="preserve"> </w:t>
+      </w:r>
+      <w:proofErr w:type="spellStart"/>
+      <w:r>
+        <w:t>git</w:t>
+      </w:r>
+      <w:proofErr w:type="spellEnd"/>
+      <w:r>
+        <w:t xml:space="preserve"> checkout testing</w:t>
       </w:r>
     </w:p>
     <w:p>
       <w:pPr>
         <w:spacing w:line="220" w:lineRule="atLeast"/>
         <w:ind w:left="720" w:firstLine="720"/>
-        <w:rPr>
-          <w:rFonts w:hint="eastAsia"/>
-        </w:rPr>
       </w:pPr>
       <w:r>
         <w:rPr>
@@ -1168,7 +1360,21 @@
         <w:rPr>
           <w:rFonts w:hint="eastAsia"/>
         </w:rPr>
-        <w:t xml:space="preserve">:git merge </w:t>
+        <w:t>:</w:t>
+      </w:r>
+      <w:proofErr w:type="spellStart"/>
+      <w:r>
+        <w:rPr>
+          <w:rFonts w:hint="eastAsia"/>
+        </w:rPr>
+        <w:t>git</w:t>
+      </w:r>
+      <w:proofErr w:type="spellEnd"/>
+      <w:r>
+        <w:rPr>
+          <w:rFonts w:hint="eastAsia"/>
+        </w:rPr>
+        <w:t xml:space="preserve"> merge </w:t>
       </w:r>
       <w:r>
         <w:rPr>
@@ -1180,9 +1386,6 @@
     <w:p>
       <w:pPr>
         <w:spacing w:line="220" w:lineRule="atLeast"/>
-        <w:rPr>
-          <w:rFonts w:hint="eastAsia"/>
-        </w:rPr>
       </w:pPr>
       <w:r>
         <w:rPr>
@@ -1218,16 +1421,27 @@
         <w:rPr>
           <w:rFonts w:hint="eastAsia"/>
         </w:rPr>
-        <w:t>:git branch</w:t>
+        <w:t>:</w:t>
+      </w:r>
+      <w:proofErr w:type="spellStart"/>
+      <w:r>
+        <w:rPr>
+          <w:rFonts w:hint="eastAsia"/>
+        </w:rPr>
+        <w:t>git</w:t>
+      </w:r>
+      <w:proofErr w:type="spellEnd"/>
+      <w:r>
+        <w:rPr>
+          <w:rFonts w:hint="eastAsia"/>
+        </w:rPr>
+        <w:t xml:space="preserve"> branch</w:t>
       </w:r>
     </w:p>
     <w:p>
       <w:pPr>
         <w:spacing w:line="220" w:lineRule="atLeast"/>
         <w:ind w:left="720" w:firstLine="720"/>
-        <w:rPr>
-          <w:rFonts w:hint="eastAsia"/>
-        </w:rPr>
       </w:pPr>
       <w:r>
         <w:rPr>
@@ -1248,16 +1462,21 @@
         <w:t>:</w:t>
       </w:r>
       <w:r>
-        <w:t xml:space="preserve"> git push &lt;remote-name&gt; &lt;branch-name&gt;</w:t>
+        <w:t xml:space="preserve"> </w:t>
+      </w:r>
+      <w:proofErr w:type="spellStart"/>
+      <w:r>
+        <w:t>git</w:t>
+      </w:r>
+      <w:proofErr w:type="spellEnd"/>
+      <w:r>
+        <w:t xml:space="preserve"> push &lt;remote-name&gt; &lt;branch-name&gt;</w:t>
       </w:r>
     </w:p>
     <w:p>
       <w:pPr>
         <w:spacing w:line="220" w:lineRule="atLeast"/>
         <w:ind w:left="720" w:firstLine="720"/>
-        <w:rPr>
-          <w:rFonts w:hint="eastAsia"/>
-        </w:rPr>
       </w:pPr>
       <w:r>
         <w:rPr>
@@ -1275,7 +1494,21 @@
         <w:rPr>
           <w:rFonts w:hint="eastAsia"/>
         </w:rPr>
-        <w:t xml:space="preserve">: git push &lt;remote&gt; </w:t>
+        <w:t xml:space="preserve">: </w:t>
+      </w:r>
+      <w:proofErr w:type="spellStart"/>
+      <w:r>
+        <w:rPr>
+          <w:rFonts w:hint="eastAsia"/>
+        </w:rPr>
+        <w:t>git</w:t>
+      </w:r>
+      <w:proofErr w:type="spellEnd"/>
+      <w:r>
+        <w:rPr>
+          <w:rFonts w:hint="eastAsia"/>
+        </w:rPr>
+        <w:t xml:space="preserve"> push &lt;remote&gt; </w:t>
       </w:r>
       <w:r>
         <w:t>:&lt;</w:t>
@@ -1294,9 +1527,6 @@
       <w:pPr>
         <w:spacing w:line="220" w:lineRule="atLeast"/>
         <w:ind w:firstLineChars="327" w:firstLine="719"/>
-        <w:rPr>
-          <w:rFonts w:hint="eastAsia"/>
-        </w:rPr>
       </w:pPr>
       <w:r>
         <w:rPr>
@@ -1315,9 +1545,6 @@
     <w:p>
       <w:pPr>
         <w:spacing w:line="220" w:lineRule="atLeast"/>
-        <w:rPr>
-          <w:rFonts w:hint="eastAsia"/>
-        </w:rPr>
       </w:pPr>
       <w:r>
         <w:rPr>
@@ -1341,7 +1568,35 @@
         <w:rPr>
           <w:rFonts w:hint="eastAsia"/>
         </w:rPr>
-        <w:t>. git checkout + git rebase</w:t>
+        <w:t xml:space="preserve">. </w:t>
+      </w:r>
+      <w:proofErr w:type="spellStart"/>
+      <w:r>
+        <w:rPr>
+          <w:rFonts w:hint="eastAsia"/>
+        </w:rPr>
+        <w:t>git</w:t>
+      </w:r>
+      <w:proofErr w:type="spellEnd"/>
+      <w:r>
+        <w:rPr>
+          <w:rFonts w:hint="eastAsia"/>
+        </w:rPr>
+        <w:t xml:space="preserve"> checkout + </w:t>
+      </w:r>
+      <w:proofErr w:type="spellStart"/>
+      <w:r>
+        <w:rPr>
+          <w:rFonts w:hint="eastAsia"/>
+        </w:rPr>
+        <w:t>git</w:t>
+      </w:r>
+      <w:proofErr w:type="spellEnd"/>
+      <w:r>
+        <w:rPr>
+          <w:rFonts w:hint="eastAsia"/>
+        </w:rPr>
+        <w:t xml:space="preserve"> rebase</w:t>
       </w:r>
     </w:p>
     <w:p>
@@ -1349,18 +1604,33 @@
         <w:spacing w:line="220" w:lineRule="atLeast"/>
         <w:ind w:firstLineChars="190" w:firstLine="418"/>
         <w:rPr>
-          <w:rFonts w:hint="eastAsia"/>
-        </w:rPr>
-      </w:pPr>
-      <w:r>
-        <w:rPr>
-          <w:rFonts w:hint="eastAsia"/>
-        </w:rPr>
-        <w:t>. Git</w:t>
-      </w:r>
-      <w:r>
-        <w:rPr>
-          <w:rFonts w:hint="eastAsia"/>
+          <w:b/>
+          <w:color w:val="FF0000"/>
+        </w:rPr>
+      </w:pPr>
+      <w:r>
+        <w:rPr>
+          <w:rFonts w:hint="eastAsia"/>
+          <w:b/>
+          <w:color w:val="FF0000"/>
+        </w:rPr>
+        <w:t xml:space="preserve">. </w:t>
+      </w:r>
+      <w:proofErr w:type="spellStart"/>
+      <w:r>
+        <w:rPr>
+          <w:rFonts w:hint="eastAsia"/>
+          <w:b/>
+          <w:color w:val="FF0000"/>
+        </w:rPr>
+        <w:t>Git</w:t>
+      </w:r>
+      <w:proofErr w:type="spellEnd"/>
+      <w:r>
+        <w:rPr>
+          <w:rFonts w:hint="eastAsia"/>
+          <w:b/>
+          <w:color w:val="FF0000"/>
         </w:rPr>
         <w:t>分支</w:t>
       </w:r>
@@ -1370,12 +1640,15 @@
         <w:spacing w:line="220" w:lineRule="atLeast"/>
         <w:ind w:firstLineChars="190" w:firstLine="418"/>
         <w:rPr>
-          <w:rFonts w:hint="eastAsia"/>
-        </w:rPr>
-      </w:pPr>
-      <w:r>
-        <w:rPr>
-          <w:rFonts w:hint="eastAsia"/>
+          <w:b/>
+          <w:color w:val="FF0000"/>
+        </w:rPr>
+      </w:pPr>
+      <w:r>
+        <w:rPr>
+          <w:rFonts w:hint="eastAsia"/>
+          <w:b/>
+          <w:color w:val="FF0000"/>
         </w:rPr>
         <w:tab/>
         <w:t xml:space="preserve">. </w:t>
@@ -1383,18 +1656,24 @@
       <w:r>
         <w:rPr>
           <w:rFonts w:hint="eastAsia"/>
+          <w:b/>
+          <w:color w:val="FF0000"/>
         </w:rPr>
         <w:t>分支的两种方式</w:t>
       </w:r>
       <w:r>
         <w:rPr>
           <w:rFonts w:hint="eastAsia"/>
+          <w:b/>
+          <w:color w:val="FF0000"/>
         </w:rPr>
         <w:t>:</w:t>
       </w:r>
       <w:r>
         <w:rPr>
           <w:rFonts w:hint="eastAsia"/>
+          <w:b/>
+          <w:color w:val="FF0000"/>
         </w:rPr>
         <w:t>分支与衍合</w:t>
       </w:r>
@@ -1403,16 +1682,21 @@
       <w:pPr>
         <w:spacing w:line="220" w:lineRule="atLeast"/>
         <w:ind w:firstLineChars="190" w:firstLine="418"/>
-        <w:rPr>
-          <w:rFonts w:hint="eastAsia"/>
-        </w:rPr>
-      </w:pPr>
-      <w:r>
-        <w:rPr>
-          <w:rFonts w:hint="eastAsia"/>
-        </w:rPr>
-        <w:t>. Git</w:t>
-      </w:r>
+      </w:pPr>
+      <w:r>
+        <w:rPr>
+          <w:rFonts w:hint="eastAsia"/>
+        </w:rPr>
+        <w:t xml:space="preserve">. </w:t>
+      </w:r>
+      <w:proofErr w:type="spellStart"/>
+      <w:r>
+        <w:rPr>
+          <w:rFonts w:hint="eastAsia"/>
+        </w:rPr>
+        <w:t>Git</w:t>
+      </w:r>
+      <w:proofErr w:type="spellEnd"/>
       <w:r>
         <w:rPr>
           <w:rFonts w:hint="eastAsia"/>
@@ -1424,9 +1708,6 @@
       <w:pPr>
         <w:spacing w:line="220" w:lineRule="atLeast"/>
         <w:ind w:firstLineChars="190" w:firstLine="418"/>
-        <w:rPr>
-          <w:rFonts w:hint="eastAsia"/>
-        </w:rPr>
       </w:pPr>
       <w:r>
         <w:rPr>
@@ -1447,18 +1728,33 @@
         <w:spacing w:line="220" w:lineRule="atLeast"/>
         <w:ind w:firstLineChars="190" w:firstLine="418"/>
         <w:rPr>
-          <w:rFonts w:hint="eastAsia"/>
-        </w:rPr>
-      </w:pPr>
-      <w:r>
-        <w:rPr>
-          <w:rFonts w:hint="eastAsia"/>
-        </w:rPr>
-        <w:t>. Git</w:t>
-      </w:r>
-      <w:r>
-        <w:rPr>
-          <w:rFonts w:hint="eastAsia"/>
+          <w:b/>
+          <w:color w:val="FF0000"/>
+        </w:rPr>
+      </w:pPr>
+      <w:r>
+        <w:rPr>
+          <w:rFonts w:hint="eastAsia"/>
+          <w:b/>
+          <w:color w:val="FF0000"/>
+        </w:rPr>
+        <w:t xml:space="preserve">. </w:t>
+      </w:r>
+      <w:proofErr w:type="spellStart"/>
+      <w:r>
+        <w:rPr>
+          <w:rFonts w:hint="eastAsia"/>
+          <w:b/>
+          <w:color w:val="FF0000"/>
+        </w:rPr>
+        <w:t>Git</w:t>
+      </w:r>
+      <w:proofErr w:type="spellEnd"/>
+      <w:r>
+        <w:rPr>
+          <w:rFonts w:hint="eastAsia"/>
+          <w:b/>
+          <w:color w:val="FF0000"/>
         </w:rPr>
         <w:t>的四种协议及部署</w:t>
       </w:r>
@@ -1468,12 +1764,15 @@
         <w:spacing w:line="220" w:lineRule="atLeast"/>
         <w:ind w:firstLineChars="190" w:firstLine="418"/>
         <w:rPr>
-          <w:rFonts w:hint="eastAsia"/>
-        </w:rPr>
-      </w:pPr>
-      <w:r>
-        <w:rPr>
-          <w:rFonts w:hint="eastAsia"/>
+          <w:b/>
+          <w:color w:val="FF0000"/>
+        </w:rPr>
+      </w:pPr>
+      <w:r>
+        <w:rPr>
+          <w:rFonts w:hint="eastAsia"/>
+          <w:b/>
+          <w:color w:val="FF0000"/>
         </w:rPr>
         <w:tab/>
         <w:t xml:space="preserve">. </w:t>
@@ -1481,6 +1780,8 @@
       <w:r>
         <w:rPr>
           <w:rFonts w:hint="eastAsia"/>
+          <w:b/>
+          <w:color w:val="FF0000"/>
         </w:rPr>
         <w:t>本地传输</w:t>
       </w:r>
@@ -1490,12 +1791,15 @@
         <w:spacing w:line="220" w:lineRule="atLeast"/>
         <w:ind w:firstLineChars="190" w:firstLine="418"/>
         <w:rPr>
-          <w:rFonts w:hint="eastAsia"/>
-        </w:rPr>
-      </w:pPr>
-      <w:r>
-        <w:rPr>
-          <w:rFonts w:hint="eastAsia"/>
+          <w:b/>
+          <w:color w:val="FF0000"/>
+        </w:rPr>
+      </w:pPr>
+      <w:r>
+        <w:rPr>
+          <w:rFonts w:hint="eastAsia"/>
+          <w:b/>
+          <w:color w:val="FF0000"/>
         </w:rPr>
         <w:tab/>
         <w:t>. SSH</w:t>
@@ -1506,12 +1810,15 @@
         <w:spacing w:line="220" w:lineRule="atLeast"/>
         <w:ind w:firstLineChars="190" w:firstLine="418"/>
         <w:rPr>
-          <w:rFonts w:hint="eastAsia"/>
-        </w:rPr>
-      </w:pPr>
-      <w:r>
-        <w:rPr>
-          <w:rFonts w:hint="eastAsia"/>
+          <w:b/>
+          <w:color w:val="FF0000"/>
+        </w:rPr>
+      </w:pPr>
+      <w:r>
+        <w:rPr>
+          <w:rFonts w:hint="eastAsia"/>
+          <w:b/>
+          <w:color w:val="FF0000"/>
         </w:rPr>
         <w:tab/>
         <w:t>. GIT</w:t>
@@ -1522,12 +1829,15 @@
         <w:spacing w:line="220" w:lineRule="atLeast"/>
         <w:ind w:firstLineChars="190" w:firstLine="418"/>
         <w:rPr>
-          <w:rFonts w:hint="eastAsia"/>
-        </w:rPr>
-      </w:pPr>
-      <w:r>
-        <w:rPr>
-          <w:rFonts w:hint="eastAsia"/>
+          <w:b/>
+          <w:color w:val="FF0000"/>
+        </w:rPr>
+      </w:pPr>
+      <w:r>
+        <w:rPr>
+          <w:rFonts w:hint="eastAsia"/>
+          <w:b/>
+          <w:color w:val="FF0000"/>
         </w:rPr>
         <w:tab/>
         <w:t>. HTTP</w:t>
@@ -1537,16 +1847,21 @@
       <w:pPr>
         <w:spacing w:line="220" w:lineRule="atLeast"/>
         <w:ind w:firstLineChars="190" w:firstLine="418"/>
-        <w:rPr>
-          <w:rFonts w:hint="eastAsia"/>
-        </w:rPr>
-      </w:pPr>
-      <w:r>
-        <w:rPr>
-          <w:rFonts w:hint="eastAsia"/>
-        </w:rPr>
-        <w:t>. Git</w:t>
-      </w:r>
+      </w:pPr>
+      <w:r>
+        <w:rPr>
+          <w:rFonts w:hint="eastAsia"/>
+        </w:rPr>
+        <w:t xml:space="preserve">. </w:t>
+      </w:r>
+      <w:proofErr w:type="spellStart"/>
+      <w:r>
+        <w:rPr>
+          <w:rFonts w:hint="eastAsia"/>
+        </w:rPr>
+        <w:t>Git</w:t>
+      </w:r>
+      <w:proofErr w:type="spellEnd"/>
       <w:r>
         <w:rPr>
           <w:rFonts w:hint="eastAsia"/>
@@ -1558,9 +1873,6 @@
       <w:pPr>
         <w:spacing w:line="220" w:lineRule="atLeast"/>
         <w:ind w:firstLineChars="190" w:firstLine="418"/>
-        <w:rPr>
-          <w:rFonts w:hint="eastAsia"/>
-        </w:rPr>
       </w:pPr>
       <w:r>
         <w:rPr>
@@ -1586,17 +1898,22 @@
       <w:pPr>
         <w:spacing w:line="220" w:lineRule="atLeast"/>
         <w:ind w:firstLineChars="190" w:firstLine="418"/>
-        <w:rPr>
-          <w:rFonts w:hint="eastAsia"/>
-        </w:rPr>
       </w:pPr>
       <w:r>
         <w:rPr>
           <w:rFonts w:hint="eastAsia"/>
         </w:rPr>
         <w:tab/>
-        <w:t>. Git</w:t>
-      </w:r>
+        <w:t xml:space="preserve">. </w:t>
+      </w:r>
+      <w:proofErr w:type="spellStart"/>
+      <w:r>
+        <w:rPr>
+          <w:rFonts w:hint="eastAsia"/>
+        </w:rPr>
+        <w:t>Git</w:t>
+      </w:r>
+      <w:proofErr w:type="spellEnd"/>
       <w:r>
         <w:rPr>
           <w:rFonts w:hint="eastAsia"/>
@@ -1608,9 +1925,6 @@
       <w:pPr>
         <w:spacing w:line="220" w:lineRule="atLeast"/>
         <w:ind w:firstLineChars="190" w:firstLine="418"/>
-        <w:rPr>
-          <w:rFonts w:hint="eastAsia"/>
-        </w:rPr>
       </w:pPr>
       <w:r>
         <w:rPr>
@@ -1674,9 +1988,6 @@
       <w:pPr>
         <w:spacing w:line="220" w:lineRule="atLeast"/>
         <w:ind w:firstLineChars="190" w:firstLine="418"/>
-        <w:rPr>
-          <w:rFonts w:hint="eastAsia"/>
-        </w:rPr>
       </w:pPr>
       <w:r>
         <w:rPr>
@@ -1696,9 +2007,6 @@
       <w:pPr>
         <w:spacing w:line="220" w:lineRule="atLeast"/>
         <w:ind w:firstLineChars="190" w:firstLine="418"/>
-        <w:rPr>
-          <w:rFonts w:hint="eastAsia"/>
-        </w:rPr>
       </w:pPr>
       <w:r>
         <w:rPr>
@@ -1718,9 +2026,6 @@
       <w:pPr>
         <w:spacing w:line="220" w:lineRule="atLeast"/>
         <w:ind w:firstLineChars="190" w:firstLine="418"/>
-        <w:rPr>
-          <w:rFonts w:hint="eastAsia"/>
-        </w:rPr>
       </w:pPr>
       <w:r>
         <w:rPr>
@@ -1740,9 +2045,6 @@
       <w:pPr>
         <w:spacing w:line="220" w:lineRule="atLeast"/>
         <w:ind w:firstLineChars="190" w:firstLine="418"/>
-        <w:rPr>
-          <w:rFonts w:hint="eastAsia"/>
-        </w:rPr>
       </w:pPr>
       <w:r>
         <w:rPr>
@@ -1757,9 +2059,6 @@
       <w:pPr>
         <w:spacing w:line="220" w:lineRule="atLeast"/>
         <w:ind w:firstLineChars="190" w:firstLine="418"/>
-        <w:rPr>
-          <w:rFonts w:hint="eastAsia"/>
-        </w:rPr>
       </w:pPr>
       <w:r>
         <w:rPr>
@@ -1780,7 +2079,8 @@
         <w:spacing w:line="220" w:lineRule="atLeast"/>
         <w:ind w:firstLineChars="190" w:firstLine="418"/>
         <w:rPr>
-          <w:rFonts w:hint="eastAsia"/>
+          <w:b/>
+          <w:color w:val="FF0000"/>
         </w:rPr>
       </w:pPr>
       <w:r>
@@ -1788,11 +2088,20 @@
           <w:rFonts w:hint="eastAsia"/>
         </w:rPr>
         <w:tab/>
-        <w:t xml:space="preserve">. </w:t>
-      </w:r>
-      <w:r>
-        <w:rPr>
-          <w:rFonts w:hint="eastAsia"/>
+      </w:r>
+      <w:r>
+        <w:rPr>
+          <w:rFonts w:hint="eastAsia"/>
+          <w:b/>
+          <w:color w:val="FF0000"/>
+        </w:rPr>
+        <w:t xml:space="preserve">. </w:t>
+      </w:r>
+      <w:r>
+        <w:rPr>
+          <w:rFonts w:hint="eastAsia"/>
+          <w:b/>
+          <w:color w:val="FF0000"/>
         </w:rPr>
         <w:t>维护与数据恢复</w:t>
       </w:r>
@@ -1802,18 +2111,23 @@
         <w:spacing w:line="220" w:lineRule="atLeast"/>
         <w:ind w:firstLineChars="190" w:firstLine="418"/>
         <w:rPr>
-          <w:rFonts w:hint="eastAsia"/>
-        </w:rPr>
-      </w:pPr>
-      <w:r>
-        <w:rPr>
-          <w:rFonts w:hint="eastAsia"/>
-        </w:rPr>
-        <w:t xml:space="preserve">. </w:t>
-      </w:r>
-      <w:r>
-        <w:rPr>
-          <w:rFonts w:hint="eastAsia"/>
+          <w:b/>
+          <w:color w:val="FF0000"/>
+        </w:rPr>
+      </w:pPr>
+      <w:r>
+        <w:rPr>
+          <w:rFonts w:hint="eastAsia"/>
+          <w:b/>
+          <w:color w:val="FF0000"/>
+        </w:rPr>
+        <w:t xml:space="preserve">. </w:t>
+      </w:r>
+      <w:r>
+        <w:rPr>
+          <w:rFonts w:hint="eastAsia"/>
+          <w:b/>
+          <w:color w:val="FF0000"/>
         </w:rPr>
         <w:t>代码托管</w:t>
       </w:r>
@@ -1822,14 +2136,464 @@
       <w:pPr>
         <w:spacing w:line="220" w:lineRule="atLeast"/>
         <w:ind w:firstLineChars="190" w:firstLine="418"/>
-      </w:pPr>
-      <w:r>
-        <w:rPr>
-          <w:rFonts w:hint="eastAsia"/>
+        <w:rPr>
+          <w:rFonts w:hint="eastAsia"/>
+          <w:b/>
+          <w:color w:val="FF0000"/>
+        </w:rPr>
+      </w:pPr>
+      <w:r>
+        <w:rPr>
+          <w:rFonts w:hint="eastAsia"/>
+          <w:b/>
+          <w:color w:val="FF0000"/>
         </w:rPr>
         <w:tab/>
-        <w:t>. Github</w:t>
-      </w:r>
+        <w:t xml:space="preserve">. </w:t>
+      </w:r>
+      <w:proofErr w:type="spellStart"/>
+      <w:r>
+        <w:rPr>
+          <w:rFonts w:hint="eastAsia"/>
+          <w:b/>
+          <w:color w:val="FF0000"/>
+        </w:rPr>
+        <w:t>Github</w:t>
+      </w:r>
+      <w:proofErr w:type="spellEnd"/>
+    </w:p>
+    <w:p>
+      <w:pPr>
+        <w:pStyle w:val="a3"/>
+        <w:numPr>
+          <w:ilvl w:val="0"/>
+          <w:numId w:val="1"/>
+        </w:numPr>
+        <w:spacing w:line="220" w:lineRule="atLeast"/>
+        <w:ind w:firstLineChars="0"/>
+        <w:rPr>
+          <w:rFonts w:hint="eastAsia"/>
+        </w:rPr>
+      </w:pPr>
+      <w:r>
+        <w:rPr>
+          <w:rFonts w:hint="eastAsia"/>
+        </w:rPr>
+        <w:t>下一阶段需要重点详读的内容和理解的问题</w:t>
+      </w:r>
+    </w:p>
+    <w:p>
+      <w:pPr>
+        <w:pStyle w:val="a3"/>
+        <w:spacing w:line="220" w:lineRule="atLeast"/>
+        <w:ind w:left="360" w:firstLineChars="0" w:firstLine="0"/>
+        <w:rPr>
+          <w:rFonts w:hint="eastAsia"/>
+        </w:rPr>
+      </w:pPr>
+      <w:r>
+        <w:rPr>
+          <w:rFonts w:hint="eastAsia"/>
+        </w:rPr>
+        <w:t xml:space="preserve">. </w:t>
+      </w:r>
+      <w:proofErr w:type="spellStart"/>
+      <w:r>
+        <w:rPr>
+          <w:rFonts w:hint="eastAsia"/>
+        </w:rPr>
+        <w:t>Git</w:t>
+      </w:r>
+      <w:proofErr w:type="spellEnd"/>
+      <w:r>
+        <w:rPr>
+          <w:rFonts w:hint="eastAsia"/>
+        </w:rPr>
+        <w:t>的三种状态和为什么</w:t>
+      </w:r>
+      <w:proofErr w:type="spellStart"/>
+      <w:r>
+        <w:rPr>
+          <w:rFonts w:hint="eastAsia"/>
+        </w:rPr>
+        <w:t>Git</w:t>
+      </w:r>
+      <w:proofErr w:type="spellEnd"/>
+      <w:r>
+        <w:rPr>
+          <w:rFonts w:hint="eastAsia"/>
+        </w:rPr>
+        <w:t>需要有这三种状态</w:t>
+      </w:r>
+    </w:p>
+    <w:p>
+      <w:pPr>
+        <w:pStyle w:val="a3"/>
+        <w:spacing w:line="220" w:lineRule="atLeast"/>
+        <w:ind w:left="360" w:firstLineChars="0" w:firstLine="0"/>
+        <w:rPr>
+          <w:rFonts w:hint="eastAsia"/>
+        </w:rPr>
+      </w:pPr>
+      <w:r>
+        <w:rPr>
+          <w:rFonts w:hint="eastAsia"/>
+        </w:rPr>
+        <w:t xml:space="preserve">. </w:t>
+      </w:r>
+      <w:proofErr w:type="spellStart"/>
+      <w:r>
+        <w:rPr>
+          <w:rFonts w:hint="eastAsia"/>
+        </w:rPr>
+        <w:t>Git</w:t>
+      </w:r>
+      <w:proofErr w:type="spellEnd"/>
+      <w:r>
+        <w:rPr>
+          <w:rFonts w:hint="eastAsia"/>
+        </w:rPr>
+        <w:t>分支的两种方式以及这两种方式的应用场合</w:t>
+      </w:r>
+    </w:p>
+    <w:p>
+      <w:pPr>
+        <w:pStyle w:val="a3"/>
+        <w:spacing w:line="220" w:lineRule="atLeast"/>
+        <w:ind w:left="360" w:firstLineChars="0" w:firstLine="0"/>
+        <w:rPr>
+          <w:rFonts w:hint="eastAsia"/>
+        </w:rPr>
+      </w:pPr>
+      <w:r>
+        <w:rPr>
+          <w:rFonts w:hint="eastAsia"/>
+        </w:rPr>
+        <w:t xml:space="preserve">. </w:t>
+      </w:r>
+      <w:r>
+        <w:rPr>
+          <w:rFonts w:hint="eastAsia"/>
+        </w:rPr>
+        <w:t>远端服务器是什么样的存在</w:t>
+      </w:r>
+      <w:r>
+        <w:rPr>
+          <w:rFonts w:hint="eastAsia"/>
+        </w:rPr>
+        <w:t>?</w:t>
+      </w:r>
+      <w:r>
+        <w:rPr>
+          <w:rFonts w:hint="eastAsia"/>
+        </w:rPr>
+        <w:t>如何合并</w:t>
+      </w:r>
+      <w:r>
+        <w:rPr>
+          <w:rFonts w:hint="eastAsia"/>
+        </w:rPr>
+        <w:t>,</w:t>
+      </w:r>
+      <w:r>
+        <w:rPr>
+          <w:rFonts w:hint="eastAsia"/>
+        </w:rPr>
+        <w:t>推送内容到远端服务器上</w:t>
+      </w:r>
+      <w:r>
+        <w:rPr>
+          <w:rFonts w:hint="eastAsia"/>
+        </w:rPr>
+        <w:t>?</w:t>
+      </w:r>
+    </w:p>
+    <w:p>
+      <w:pPr>
+        <w:pStyle w:val="a3"/>
+        <w:spacing w:line="220" w:lineRule="atLeast"/>
+        <w:ind w:left="360" w:firstLineChars="0" w:firstLine="0"/>
+        <w:rPr>
+          <w:rFonts w:hint="eastAsia"/>
+        </w:rPr>
+      </w:pPr>
+      <w:r>
+        <w:rPr>
+          <w:rFonts w:hint="eastAsia"/>
+        </w:rPr>
+        <w:t xml:space="preserve">. </w:t>
+      </w:r>
+      <w:r>
+        <w:rPr>
+          <w:rFonts w:hint="eastAsia"/>
+        </w:rPr>
+        <w:t>如何搭建</w:t>
+      </w:r>
+      <w:proofErr w:type="spellStart"/>
+      <w:r>
+        <w:rPr>
+          <w:rFonts w:hint="eastAsia"/>
+        </w:rPr>
+        <w:t>Git</w:t>
+      </w:r>
+      <w:proofErr w:type="spellEnd"/>
+      <w:r>
+        <w:rPr>
+          <w:rFonts w:hint="eastAsia"/>
+        </w:rPr>
+        <w:t xml:space="preserve"> </w:t>
+      </w:r>
+      <w:proofErr w:type="spellStart"/>
+      <w:r>
+        <w:rPr>
+          <w:rFonts w:hint="eastAsia"/>
+        </w:rPr>
+        <w:t>ssh</w:t>
+      </w:r>
+      <w:proofErr w:type="spellEnd"/>
+      <w:r>
+        <w:rPr>
+          <w:rFonts w:hint="eastAsia"/>
+        </w:rPr>
+        <w:t>, https</w:t>
+      </w:r>
+      <w:r>
+        <w:rPr>
+          <w:rFonts w:hint="eastAsia"/>
+        </w:rPr>
+        <w:t>以及</w:t>
+      </w:r>
+      <w:proofErr w:type="spellStart"/>
+      <w:r>
+        <w:rPr>
+          <w:rFonts w:hint="eastAsia"/>
+        </w:rPr>
+        <w:t>git</w:t>
+      </w:r>
+      <w:proofErr w:type="spellEnd"/>
+      <w:r>
+        <w:rPr>
+          <w:rFonts w:hint="eastAsia"/>
+        </w:rPr>
+        <w:t>服务器</w:t>
+      </w:r>
+    </w:p>
+    <w:p>
+      <w:pPr>
+        <w:pStyle w:val="a3"/>
+        <w:spacing w:line="220" w:lineRule="atLeast"/>
+        <w:ind w:left="360" w:firstLineChars="0" w:firstLine="0"/>
+        <w:rPr>
+          <w:rFonts w:hint="eastAsia"/>
+        </w:rPr>
+      </w:pPr>
+      <w:r>
+        <w:rPr>
+          <w:rFonts w:hint="eastAsia"/>
+        </w:rPr>
+        <w:t xml:space="preserve">. </w:t>
+      </w:r>
+      <w:proofErr w:type="spellStart"/>
+      <w:r>
+        <w:rPr>
+          <w:rFonts w:hint="eastAsia"/>
+        </w:rPr>
+        <w:t>Git</w:t>
+      </w:r>
+      <w:proofErr w:type="spellEnd"/>
+      <w:r>
+        <w:rPr>
+          <w:rFonts w:hint="eastAsia"/>
+        </w:rPr>
+        <w:t>的权限管理</w:t>
+      </w:r>
+    </w:p>
+    <w:p>
+      <w:pPr>
+        <w:pStyle w:val="a3"/>
+        <w:spacing w:line="220" w:lineRule="atLeast"/>
+        <w:ind w:left="360" w:firstLineChars="0" w:firstLine="0"/>
+        <w:rPr>
+          <w:rFonts w:hint="eastAsia"/>
+        </w:rPr>
+      </w:pPr>
+      <w:r>
+        <w:rPr>
+          <w:rFonts w:hint="eastAsia"/>
+        </w:rPr>
+        <w:t xml:space="preserve">. </w:t>
+      </w:r>
+      <w:r>
+        <w:rPr>
+          <w:rFonts w:hint="eastAsia"/>
+        </w:rPr>
+        <w:t>如何搭建</w:t>
+      </w:r>
+      <w:proofErr w:type="spellStart"/>
+      <w:r>
+        <w:rPr>
+          <w:rFonts w:hint="eastAsia"/>
+        </w:rPr>
+        <w:t>GitWeb</w:t>
+      </w:r>
+      <w:proofErr w:type="spellEnd"/>
+      <w:r>
+        <w:rPr>
+          <w:rFonts w:hint="eastAsia"/>
+        </w:rPr>
+        <w:t>服务</w:t>
+      </w:r>
+    </w:p>
+    <w:p>
+      <w:pPr>
+        <w:pStyle w:val="a3"/>
+        <w:spacing w:line="220" w:lineRule="atLeast"/>
+        <w:ind w:left="360" w:firstLineChars="0" w:firstLine="0"/>
+        <w:rPr>
+          <w:rFonts w:hint="eastAsia"/>
+        </w:rPr>
+      </w:pPr>
+      <w:r>
+        <w:rPr>
+          <w:rFonts w:hint="eastAsia"/>
+        </w:rPr>
+        <w:t xml:space="preserve">. </w:t>
+      </w:r>
+      <w:proofErr w:type="spellStart"/>
+      <w:r>
+        <w:rPr>
+          <w:rFonts w:hint="eastAsia"/>
+        </w:rPr>
+        <w:t>Gitosis</w:t>
+      </w:r>
+      <w:proofErr w:type="spellEnd"/>
+      <w:r>
+        <w:rPr>
+          <w:rFonts w:hint="eastAsia"/>
+        </w:rPr>
+        <w:t>是什么东西</w:t>
+      </w:r>
+      <w:r>
+        <w:rPr>
+          <w:rFonts w:hint="eastAsia"/>
+        </w:rPr>
+        <w:t>?</w:t>
+      </w:r>
+      <w:r>
+        <w:rPr>
+          <w:rFonts w:hint="eastAsia"/>
+        </w:rPr>
+        <w:t>有什么用</w:t>
+      </w:r>
+      <w:r>
+        <w:rPr>
+          <w:rFonts w:hint="eastAsia"/>
+        </w:rPr>
+        <w:t>?</w:t>
+      </w:r>
+    </w:p>
+    <w:p>
+      <w:pPr>
+        <w:pStyle w:val="a3"/>
+        <w:spacing w:line="220" w:lineRule="atLeast"/>
+        <w:ind w:left="360" w:firstLineChars="0" w:firstLine="0"/>
+        <w:rPr>
+          <w:rFonts w:hint="eastAsia"/>
+        </w:rPr>
+      </w:pPr>
+      <w:r>
+        <w:rPr>
+          <w:rFonts w:hint="eastAsia"/>
+        </w:rPr>
+        <w:t xml:space="preserve">. </w:t>
+      </w:r>
+      <w:proofErr w:type="spellStart"/>
+      <w:r>
+        <w:rPr>
+          <w:rFonts w:hint="eastAsia"/>
+        </w:rPr>
+        <w:t>Git</w:t>
+      </w:r>
+      <w:proofErr w:type="spellEnd"/>
+      <w:r>
+        <w:rPr>
+          <w:rFonts w:hint="eastAsia"/>
+        </w:rPr>
+        <w:t>对象的概念</w:t>
+      </w:r>
+    </w:p>
+    <w:p>
+      <w:pPr>
+        <w:pStyle w:val="a3"/>
+        <w:spacing w:line="220" w:lineRule="atLeast"/>
+        <w:ind w:left="360" w:firstLineChars="0" w:firstLine="0"/>
+        <w:rPr>
+          <w:rFonts w:hint="eastAsia"/>
+        </w:rPr>
+      </w:pPr>
+      <w:r>
+        <w:rPr>
+          <w:rFonts w:hint="eastAsia"/>
+        </w:rPr>
+        <w:t xml:space="preserve">. </w:t>
+      </w:r>
+      <w:proofErr w:type="spellStart"/>
+      <w:r>
+        <w:rPr>
+          <w:rFonts w:hint="eastAsia"/>
+        </w:rPr>
+        <w:t>Git</w:t>
+      </w:r>
+      <w:proofErr w:type="spellEnd"/>
+      <w:r>
+        <w:rPr>
+          <w:rFonts w:hint="eastAsia"/>
+        </w:rPr>
+        <w:t>的维护与数据恢复</w:t>
+      </w:r>
+    </w:p>
+    <w:p>
+      <w:pPr>
+        <w:pStyle w:val="a3"/>
+        <w:spacing w:line="220" w:lineRule="atLeast"/>
+        <w:ind w:left="360" w:firstLineChars="0" w:firstLine="0"/>
+        <w:rPr>
+          <w:rFonts w:hint="eastAsia"/>
+        </w:rPr>
+      </w:pPr>
+      <w:r>
+        <w:rPr>
+          <w:rFonts w:hint="eastAsia"/>
+        </w:rPr>
+        <w:t xml:space="preserve">. </w:t>
+      </w:r>
+      <w:r>
+        <w:rPr>
+          <w:rFonts w:hint="eastAsia"/>
+        </w:rPr>
+        <w:t>使用</w:t>
+      </w:r>
+      <w:proofErr w:type="spellStart"/>
+      <w:r>
+        <w:rPr>
+          <w:rFonts w:hint="eastAsia"/>
+        </w:rPr>
+        <w:t>Git</w:t>
+      </w:r>
+      <w:proofErr w:type="spellEnd"/>
+      <w:r>
+        <w:rPr>
+          <w:rFonts w:hint="eastAsia"/>
+        </w:rPr>
+        <w:t>来调试</w:t>
+      </w:r>
+    </w:p>
+    <w:p>
+      <w:pPr>
+        <w:pStyle w:val="a3"/>
+        <w:spacing w:line="220" w:lineRule="atLeast"/>
+        <w:ind w:left="360" w:firstLineChars="0" w:firstLine="0"/>
+      </w:pPr>
     </w:p>
     <w:sectPr>
       <w:pgSz w:w="11906" w:h="16838"/>

</xml_diff>

<commit_message>
Answer the question about branch, and modify the primal question
</commit_message>
<xml_diff>
--- a/Outline/git与github学习初读.docx
+++ b/Outline/git与github学习初读.docx
@@ -1819,7 +1819,19 @@
         <w:rPr>
           <w:rFonts w:hint="eastAsia"/>
         </w:rPr>
-        <w:t>分支的两种方式以及这两种方式的应用场合</w:t>
+        <w:t>分支</w:t>
+      </w:r>
+      <w:r>
+        <w:rPr>
+          <w:rFonts w:hint="eastAsia"/>
+        </w:rPr>
+        <w:t>合并</w:t>
+      </w:r>
+      <w:r>
+        <w:rPr>
+          <w:rFonts w:hint="eastAsia"/>
+        </w:rPr>
+        <w:t>的两种方式以及这两种方式的应用场合</w:t>
       </w:r>
     </w:p>
     <w:p>

</xml_diff>